<commit_message>
Uploaded -v 12AM 1/2/16
</commit_message>
<xml_diff>
--- a/Software-Requirements-Specification.docx
+++ b/Software-Requirements-Specification.docx
@@ -12,12 +12,12 @@
           <wp:inline distB="114300" distT="114300" distL="114300" distR="114300">
             <wp:extent cx="1052513" cy="1052513"/>
             <wp:effectExtent b="0" l="0" r="0" t="0"/>
-            <wp:docPr descr="DLSU_Logo_Clear_Background.png" id="3" name="image15.png"/>
+            <wp:docPr descr="DLSU_Logo_Clear_Background.png" id="10" name="image26.png"/>
             <a:graphic>
               <a:graphicData uri="http://schemas.openxmlformats.org/drawingml/2006/picture">
                 <pic:pic>
                   <pic:nvPicPr>
-                    <pic:cNvPr descr="DLSU_Logo_Clear_Background.png" id="0" name="image15.png"/>
+                    <pic:cNvPr descr="DLSU_Logo_Clear_Background.png" id="0" name="image26.png"/>
                     <pic:cNvPicPr preferRelativeResize="0"/>
                   </pic:nvPicPr>
                   <pic:blipFill>
@@ -52,12 +52,12 @@
           <wp:inline distB="114300" distT="114300" distL="114300" distR="114300">
             <wp:extent cx="1090613" cy="1090613"/>
             <wp:effectExtent b="0" l="0" r="0" t="0"/>
-            <wp:docPr descr="tumblr_static_5tsm138d70w8kw4gwwkksg44g.jpg" id="8" name="image20.jpg"/>
+            <wp:docPr descr="tumblr_static_5tsm138d70w8kw4gwwkksg44g.jpg" id="1" name="image11.jpg"/>
             <a:graphic>
               <a:graphicData uri="http://schemas.openxmlformats.org/drawingml/2006/picture">
                 <pic:pic>
                   <pic:nvPicPr>
-                    <pic:cNvPr descr="tumblr_static_5tsm138d70w8kw4gwwkksg44g.jpg" id="0" name="image20.jpg"/>
+                    <pic:cNvPr descr="tumblr_static_5tsm138d70w8kw4gwwkksg44g.jpg" id="0" name="image11.jpg"/>
                     <pic:cNvPicPr preferRelativeResize="0"/>
                   </pic:nvPicPr>
                   <pic:blipFill>
@@ -804,11 +804,8 @@
           </w:tcPr>
           <w:p>
             <w:pPr>
-              <w:keepNext w:val="0"/>
-              <w:keepLines w:val="0"/>
               <w:widowControl w:val="0"/>
-              <w:spacing w:after="0" w:before="0" w:line="240" w:lineRule="auto"/>
-              <w:ind w:left="0" w:right="0" w:firstLine="0"/>
+              <w:spacing w:line="240" w:lineRule="auto"/>
               <w:contextualSpacing w:val="0"/>
               <w:jc w:val="right"/>
             </w:pPr>
@@ -862,11 +859,8 @@
           </w:tcPr>
           <w:p>
             <w:pPr>
-              <w:keepNext w:val="0"/>
-              <w:keepLines w:val="0"/>
               <w:widowControl w:val="0"/>
-              <w:spacing w:after="0" w:before="0" w:line="240" w:lineRule="auto"/>
-              <w:ind w:left="0" w:right="0" w:firstLine="0"/>
+              <w:spacing w:line="240" w:lineRule="auto"/>
               <w:contextualSpacing w:val="0"/>
               <w:jc w:val="right"/>
             </w:pPr>
@@ -920,11 +914,8 @@
           </w:tcPr>
           <w:p>
             <w:pPr>
-              <w:keepNext w:val="0"/>
-              <w:keepLines w:val="0"/>
               <w:widowControl w:val="0"/>
-              <w:spacing w:after="0" w:before="0" w:line="240" w:lineRule="auto"/>
-              <w:ind w:left="0" w:right="0" w:firstLine="0"/>
+              <w:spacing w:line="240" w:lineRule="auto"/>
               <w:contextualSpacing w:val="0"/>
               <w:jc w:val="right"/>
             </w:pPr>
@@ -978,11 +969,8 @@
           </w:tcPr>
           <w:p>
             <w:pPr>
-              <w:keepNext w:val="0"/>
-              <w:keepLines w:val="0"/>
               <w:widowControl w:val="0"/>
-              <w:spacing w:after="0" w:before="0" w:line="240" w:lineRule="auto"/>
-              <w:ind w:left="0" w:right="0" w:firstLine="0"/>
+              <w:spacing w:line="240" w:lineRule="auto"/>
               <w:contextualSpacing w:val="0"/>
               <w:jc w:val="right"/>
             </w:pPr>
@@ -1035,11 +1023,8 @@
           </w:tcPr>
           <w:p>
             <w:pPr>
-              <w:keepNext w:val="0"/>
-              <w:keepLines w:val="0"/>
               <w:widowControl w:val="0"/>
-              <w:spacing w:after="0" w:before="0" w:line="240" w:lineRule="auto"/>
-              <w:ind w:left="0" w:right="0" w:firstLine="0"/>
+              <w:spacing w:line="240" w:lineRule="auto"/>
               <w:contextualSpacing w:val="0"/>
               <w:jc w:val="right"/>
             </w:pPr>
@@ -1092,11 +1077,8 @@
           </w:tcPr>
           <w:p>
             <w:pPr>
-              <w:keepNext w:val="0"/>
-              <w:keepLines w:val="0"/>
               <w:widowControl w:val="0"/>
-              <w:spacing w:after="0" w:before="0" w:line="240" w:lineRule="auto"/>
-              <w:ind w:left="0" w:right="0" w:firstLine="0"/>
+              <w:spacing w:line="240" w:lineRule="auto"/>
               <w:contextualSpacing w:val="0"/>
               <w:jc w:val="right"/>
             </w:pPr>
@@ -1150,11 +1132,8 @@
           </w:tcPr>
           <w:p>
             <w:pPr>
-              <w:keepNext w:val="0"/>
-              <w:keepLines w:val="0"/>
               <w:widowControl w:val="0"/>
-              <w:spacing w:after="0" w:before="0" w:line="240" w:lineRule="auto"/>
-              <w:ind w:left="0" w:right="0" w:firstLine="0"/>
+              <w:spacing w:line="240" w:lineRule="auto"/>
               <w:contextualSpacing w:val="0"/>
               <w:jc w:val="right"/>
             </w:pPr>
@@ -1208,11 +1187,8 @@
           </w:tcPr>
           <w:p>
             <w:pPr>
-              <w:keepNext w:val="0"/>
-              <w:keepLines w:val="0"/>
               <w:widowControl w:val="0"/>
-              <w:spacing w:after="0" w:before="0" w:line="240" w:lineRule="auto"/>
-              <w:ind w:left="0" w:right="0" w:firstLine="0"/>
+              <w:spacing w:line="240" w:lineRule="auto"/>
               <w:contextualSpacing w:val="0"/>
               <w:jc w:val="right"/>
             </w:pPr>
@@ -1265,11 +1241,8 @@
           </w:tcPr>
           <w:p>
             <w:pPr>
-              <w:keepNext w:val="0"/>
-              <w:keepLines w:val="0"/>
               <w:widowControl w:val="0"/>
-              <w:spacing w:after="0" w:before="0" w:line="240" w:lineRule="auto"/>
-              <w:ind w:left="0" w:right="0" w:firstLine="0"/>
+              <w:spacing w:line="240" w:lineRule="auto"/>
               <w:contextualSpacing w:val="0"/>
               <w:jc w:val="right"/>
             </w:pPr>
@@ -1323,11 +1296,8 @@
           </w:tcPr>
           <w:p>
             <w:pPr>
-              <w:keepNext w:val="0"/>
-              <w:keepLines w:val="0"/>
               <w:widowControl w:val="0"/>
-              <w:spacing w:after="0" w:before="0" w:line="240" w:lineRule="auto"/>
-              <w:ind w:left="0" w:right="0" w:firstLine="0"/>
+              <w:spacing w:line="240" w:lineRule="auto"/>
               <w:contextualSpacing w:val="0"/>
               <w:jc w:val="right"/>
             </w:pPr>
@@ -1380,11 +1350,8 @@
           </w:tcPr>
           <w:p>
             <w:pPr>
-              <w:keepNext w:val="0"/>
-              <w:keepLines w:val="0"/>
               <w:widowControl w:val="0"/>
-              <w:spacing w:after="0" w:before="0" w:line="240" w:lineRule="auto"/>
-              <w:ind w:left="0" w:right="0" w:firstLine="0"/>
+              <w:spacing w:line="240" w:lineRule="auto"/>
               <w:contextualSpacing w:val="0"/>
               <w:jc w:val="right"/>
             </w:pPr>
@@ -1437,11 +1404,8 @@
           </w:tcPr>
           <w:p>
             <w:pPr>
-              <w:keepNext w:val="0"/>
-              <w:keepLines w:val="0"/>
               <w:widowControl w:val="0"/>
-              <w:spacing w:after="0" w:before="0" w:line="240" w:lineRule="auto"/>
-              <w:ind w:left="0" w:right="0" w:firstLine="0"/>
+              <w:spacing w:line="240" w:lineRule="auto"/>
               <w:contextualSpacing w:val="0"/>
               <w:jc w:val="right"/>
             </w:pPr>
@@ -1494,11 +1458,8 @@
           </w:tcPr>
           <w:p>
             <w:pPr>
-              <w:keepNext w:val="0"/>
-              <w:keepLines w:val="0"/>
               <w:widowControl w:val="0"/>
-              <w:spacing w:after="0" w:before="0" w:line="240" w:lineRule="auto"/>
-              <w:ind w:left="0" w:right="0" w:firstLine="0"/>
+              <w:spacing w:line="240" w:lineRule="auto"/>
               <w:contextualSpacing w:val="0"/>
               <w:jc w:val="right"/>
             </w:pPr>
@@ -1551,11 +1512,8 @@
           </w:tcPr>
           <w:p>
             <w:pPr>
-              <w:keepNext w:val="0"/>
-              <w:keepLines w:val="0"/>
               <w:widowControl w:val="0"/>
-              <w:spacing w:after="0" w:before="0" w:line="240" w:lineRule="auto"/>
-              <w:ind w:left="0" w:right="0" w:firstLine="0"/>
+              <w:spacing w:line="240" w:lineRule="auto"/>
               <w:contextualSpacing w:val="0"/>
               <w:jc w:val="right"/>
             </w:pPr>
@@ -1835,6 +1793,7 @@
     <w:p>
       <w:pPr>
         <w:spacing w:line="240" w:lineRule="auto"/>
+        <w:ind w:firstLine="720"/>
         <w:contextualSpacing w:val="0"/>
         <w:jc w:val="both"/>
       </w:pPr>
@@ -1860,6 +1819,7 @@
     <w:p>
       <w:pPr>
         <w:spacing w:line="240" w:lineRule="auto"/>
+        <w:ind w:firstLine="720"/>
         <w:contextualSpacing w:val="0"/>
         <w:jc w:val="both"/>
       </w:pPr>
@@ -1885,6 +1845,7 @@
     <w:p>
       <w:pPr>
         <w:spacing w:line="240" w:lineRule="auto"/>
+        <w:ind w:firstLine="720"/>
         <w:contextualSpacing w:val="0"/>
         <w:jc w:val="both"/>
       </w:pPr>
@@ -1981,207 +1942,75 @@
         </w:rPr>
         <w:t xml:space="preserve">       </w:t>
       </w:r>
-    </w:p>
-    <w:p>
-      <w:pPr>
-        <w:spacing w:line="240" w:lineRule="auto"/>
-        <w:contextualSpacing w:val="0"/>
-        <w:jc w:val="both"/>
-      </w:pPr>
-      <w:r>
-        <w:rPr>
-          <w:color w:val="1155cc"/>
-          <w:rtl w:val="0"/>
-        </w:rPr>
-        <w:t xml:space="preserve">This chapter presents the company’s business process and goals as an organization/department. Included in </w:t>
-      </w:r>
-    </w:p>
-    <w:p>
-      <w:pPr>
-        <w:spacing w:line="240" w:lineRule="auto"/>
-        <w:contextualSpacing w:val="0"/>
-        <w:jc w:val="both"/>
-      </w:pPr>
-      <w:r>
-        <w:rPr>
-          <w:rtl w:val="0"/>
-        </w:rPr>
-      </w:r>
-    </w:p>
-    <w:p>
-      <w:pPr>
-        <w:spacing w:line="240" w:lineRule="auto"/>
-        <w:contextualSpacing w:val="0"/>
-        <w:jc w:val="both"/>
-      </w:pPr>
-      <w:r>
-        <w:rPr>
-          <w:color w:val="1155cc"/>
-          <w:rtl w:val="0"/>
-        </w:rPr>
-        <w:t xml:space="preserve">this chapter are the following items:</w:t>
-      </w:r>
-    </w:p>
-    <w:p>
-      <w:pPr>
-        <w:spacing w:line="240" w:lineRule="auto"/>
-        <w:contextualSpacing w:val="0"/>
-        <w:jc w:val="both"/>
-      </w:pPr>
-      <w:r>
-        <w:rPr>
-          <w:rtl w:val="0"/>
-        </w:rPr>
-      </w:r>
-    </w:p>
-    <w:p>
-      <w:pPr>
-        <w:numPr>
-          <w:ilvl w:val="0"/>
-          <w:numId w:val="5"/>
-        </w:numPr>
-        <w:spacing w:line="240" w:lineRule="auto"/>
-        <w:ind w:left="720" w:hanging="360"/>
-        <w:contextualSpacing w:val="1"/>
-        <w:jc w:val="both"/>
-        <w:rPr>
-          <w:color w:val="1155cc"/>
-        </w:rPr>
-      </w:pPr>
-      <w:r>
-        <w:rPr>
-          <w:color w:val="1155cc"/>
-          <w:rtl w:val="0"/>
-        </w:rPr>
-        <w:t xml:space="preserve">Description of the company's existing process and business requirements</w:t>
-      </w:r>
-    </w:p>
-    <w:p>
-      <w:pPr>
-        <w:spacing w:line="240" w:lineRule="auto"/>
-        <w:contextualSpacing w:val="0"/>
-        <w:jc w:val="both"/>
-      </w:pPr>
-      <w:r>
-        <w:rPr>
-          <w:rtl w:val="0"/>
-        </w:rPr>
-      </w:r>
-    </w:p>
-    <w:p>
-      <w:pPr>
-        <w:numPr>
-          <w:ilvl w:val="0"/>
-          <w:numId w:val="1"/>
-        </w:numPr>
-        <w:spacing w:line="240" w:lineRule="auto"/>
-        <w:ind w:left="720" w:hanging="360"/>
-        <w:contextualSpacing w:val="1"/>
-        <w:jc w:val="both"/>
-        <w:rPr>
-          <w:color w:val="1155cc"/>
-        </w:rPr>
-      </w:pPr>
-      <w:r>
-        <w:rPr>
-          <w:color w:val="1155cc"/>
-          <w:rtl w:val="0"/>
-        </w:rPr>
-        <w:t xml:space="preserve">Data requirements as part of the business process, including data that are captured, stored and </w:t>
-      </w:r>
-    </w:p>
-    <w:p>
-      <w:pPr>
-        <w:spacing w:line="240" w:lineRule="auto"/>
-        <w:contextualSpacing w:val="0"/>
-        <w:jc w:val="both"/>
-      </w:pPr>
-      <w:r>
-        <w:rPr>
-          <w:rtl w:val="0"/>
-        </w:rPr>
-      </w:r>
-    </w:p>
-    <w:p>
-      <w:pPr>
-        <w:numPr>
-          <w:ilvl w:val="0"/>
-          <w:numId w:val="8"/>
-        </w:numPr>
-        <w:spacing w:line="240" w:lineRule="auto"/>
-        <w:ind w:left="720" w:hanging="360"/>
-        <w:contextualSpacing w:val="1"/>
-        <w:jc w:val="both"/>
-        <w:rPr>
-          <w:color w:val="1155cc"/>
-        </w:rPr>
-      </w:pPr>
-      <w:r>
-        <w:rPr>
-          <w:color w:val="1155cc"/>
-          <w:rtl w:val="0"/>
-        </w:rPr>
-        <w:t xml:space="preserve">Existing software or tools used as part of the business process, if any</w:t>
-      </w:r>
-    </w:p>
-    <w:p>
-      <w:pPr>
-        <w:spacing w:line="240" w:lineRule="auto"/>
-        <w:contextualSpacing w:val="0"/>
-        <w:jc w:val="both"/>
-      </w:pPr>
-      <w:r>
-        <w:rPr>
-          <w:rtl w:val="0"/>
-        </w:rPr>
-      </w:r>
-    </w:p>
-    <w:p>
-      <w:pPr>
-        <w:numPr>
-          <w:ilvl w:val="0"/>
-          <w:numId w:val="6"/>
-        </w:numPr>
-        <w:spacing w:line="240" w:lineRule="auto"/>
-        <w:ind w:left="720" w:hanging="360"/>
-        <w:contextualSpacing w:val="1"/>
-        <w:jc w:val="both"/>
-        <w:rPr>
-          <w:color w:val="1155cc"/>
-        </w:rPr>
-      </w:pPr>
-      <w:r>
-        <w:rPr>
-          <w:color w:val="1155cc"/>
-          <w:rtl w:val="0"/>
-        </w:rPr>
-        <w:t xml:space="preserve">Different roles in the business process</w:t>
-      </w:r>
-    </w:p>
-    <w:p>
-      <w:pPr>
-        <w:spacing w:line="240" w:lineRule="auto"/>
-        <w:contextualSpacing w:val="0"/>
-        <w:jc w:val="both"/>
-      </w:pPr>
-      <w:r>
-        <w:rPr>
-          <w:rtl w:val="0"/>
-        </w:rPr>
-      </w:r>
-    </w:p>
-    <w:p>
-      <w:pPr>
-        <w:spacing w:line="240" w:lineRule="auto"/>
-        <w:contextualSpacing w:val="0"/>
-        <w:jc w:val="both"/>
-      </w:pPr>
-      <w:r>
-        <w:rPr>
-          <w:color w:val="1155cc"/>
-          <w:rtl w:val="0"/>
-        </w:rPr>
-        <w:t xml:space="preserve">Notes: </w:t>
+      <w:r>
+        <w:rPr>
+          <w:rtl w:val="0"/>
+        </w:rPr>
+      </w:r>
+    </w:p>
+    <w:p>
+      <w:pPr>
+        <w:spacing w:line="240" w:lineRule="auto"/>
+        <w:contextualSpacing w:val="0"/>
+        <w:jc w:val="both"/>
+      </w:pPr>
+      <w:r>
+        <w:rPr>
+          <w:rtl w:val="0"/>
+        </w:rPr>
+      </w:r>
+    </w:p>
+    <w:p>
+      <w:pPr>
+        <w:spacing w:line="240" w:lineRule="auto"/>
+        <w:contextualSpacing w:val="0"/>
+        <w:jc w:val="both"/>
+      </w:pPr>
+      <w:r>
+        <w:rPr>
+          <w:b w:val="1"/>
+          <w:rtl w:val="0"/>
+        </w:rPr>
+        <w:t xml:space="preserve">2.1   Existing Business Process</w:t>
+      </w:r>
+    </w:p>
+    <w:p>
+      <w:pPr>
+        <w:spacing w:line="240" w:lineRule="auto"/>
+        <w:contextualSpacing w:val="0"/>
+        <w:jc w:val="both"/>
+      </w:pPr>
+      <w:r>
+        <w:rPr>
+          <w:rtl w:val="0"/>
+        </w:rPr>
+      </w:r>
+    </w:p>
+    <w:p>
+      <w:pPr>
+        <w:spacing w:line="240" w:lineRule="auto"/>
+        <w:contextualSpacing w:val="0"/>
+        <w:jc w:val="both"/>
+      </w:pPr>
+      <w:r>
+        <w:rPr>
+          <w:sz w:val="24"/>
+          <w:szCs w:val="24"/>
+          <w:rtl w:val="0"/>
+        </w:rPr>
+        <w:t xml:space="preserve">Currently, the business process of the Computer Studies Government can be segregated into four — conceptualizing the project, Before event execution, during the event and after the event. </w:t>
+      </w:r>
+    </w:p>
+    <w:p>
+      <w:pPr>
+        <w:spacing w:line="240" w:lineRule="auto"/>
+        <w:contextualSpacing w:val="0"/>
+        <w:jc w:val="both"/>
+      </w:pPr>
+      <w:r>
+        <w:rPr>
+          <w:rtl w:val="0"/>
+        </w:rPr>
       </w:r>
     </w:p>
     <w:p>
@@ -2207,320 +2036,12 @@
         <w:contextualSpacing w:val="1"/>
         <w:jc w:val="both"/>
         <w:rPr>
-          <w:color w:val="1155cc"/>
-        </w:rPr>
-      </w:pPr>
-      <w:r>
-        <w:rPr>
-          <w:color w:val="1155cc"/>
-          <w:rtl w:val="0"/>
-        </w:rPr>
-        <w:t xml:space="preserve">You can use subsections, e.g., 2.1 Existing Business Process; 2.2 Data Requirements; 2.3 Roles in the </w:t>
-      </w:r>
-    </w:p>
-    <w:p>
-      <w:pPr>
-        <w:spacing w:line="240" w:lineRule="auto"/>
-        <w:contextualSpacing w:val="0"/>
-        <w:jc w:val="both"/>
-      </w:pPr>
-      <w:r>
-        <w:rPr>
-          <w:rtl w:val="0"/>
-        </w:rPr>
-      </w:r>
-    </w:p>
-    <w:p>
-      <w:pPr>
-        <w:numPr>
-          <w:ilvl w:val="0"/>
-          <w:numId w:val="7"/>
-        </w:numPr>
-        <w:spacing w:line="240" w:lineRule="auto"/>
-        <w:ind w:left="720" w:hanging="360"/>
-        <w:contextualSpacing w:val="1"/>
-        <w:jc w:val="both"/>
-        <w:rPr>
-          <w:color w:val="1155cc"/>
-        </w:rPr>
-      </w:pPr>
-      <w:r>
-        <w:rPr>
-          <w:color w:val="1155cc"/>
-          <w:rtl w:val="0"/>
-        </w:rPr>
-        <w:t xml:space="preserve">Sample forms and reports should be included in the Appendix, for example, you can write your generated (report formats should be placed in the Appendix) Business Process.</w:t>
-      </w:r>
-    </w:p>
-    <w:p>
-      <w:pPr>
-        <w:spacing w:line="240" w:lineRule="auto"/>
-        <w:contextualSpacing w:val="0"/>
-        <w:jc w:val="both"/>
-      </w:pPr>
-      <w:r>
-        <w:rPr>
-          <w:rtl w:val="0"/>
-        </w:rPr>
-      </w:r>
-    </w:p>
-    <w:p>
-      <w:pPr>
-        <w:spacing w:line="240" w:lineRule="auto"/>
-        <w:ind w:firstLine="720"/>
-        <w:contextualSpacing w:val="0"/>
-        <w:jc w:val="both"/>
-      </w:pPr>
-      <w:r>
-        <w:rPr>
-          <w:color w:val="1155cc"/>
-          <w:rtl w:val="0"/>
-        </w:rPr>
-        <w:t xml:space="preserve">business process as follows:</w:t>
-      </w:r>
-    </w:p>
-    <w:p>
-      <w:pPr>
-        <w:spacing w:line="240" w:lineRule="auto"/>
-        <w:contextualSpacing w:val="0"/>
-        <w:jc w:val="both"/>
-      </w:pPr>
-      <w:r>
-        <w:rPr>
-          <w:rtl w:val="0"/>
-        </w:rPr>
-      </w:r>
-    </w:p>
-    <w:p>
-      <w:pPr>
-        <w:spacing w:line="240" w:lineRule="auto"/>
-        <w:ind w:firstLine="720"/>
-        <w:contextualSpacing w:val="0"/>
-        <w:jc w:val="both"/>
-      </w:pPr>
-      <w:r>
-        <w:rPr>
-          <w:color w:val="1155cc"/>
-          <w:rtl w:val="0"/>
-        </w:rPr>
-        <w:t xml:space="preserve">Weekly sales reports are prepared by each Account Executive and submitted to his/her immediate </w:t>
-      </w:r>
-    </w:p>
-    <w:p>
-      <w:pPr>
-        <w:spacing w:line="240" w:lineRule="auto"/>
-        <w:contextualSpacing w:val="0"/>
-        <w:jc w:val="both"/>
-      </w:pPr>
-      <w:r>
-        <w:rPr>
-          <w:rtl w:val="0"/>
-        </w:rPr>
-      </w:r>
-    </w:p>
-    <w:p>
-      <w:pPr>
-        <w:spacing w:line="240" w:lineRule="auto"/>
-        <w:contextualSpacing w:val="0"/>
-        <w:jc w:val="both"/>
-      </w:pPr>
-      <w:r>
-        <w:rPr>
-          <w:b w:val="1"/>
-          <w:rtl w:val="0"/>
-        </w:rPr>
-        <w:t xml:space="preserve">2.1   Existing Business Process</w:t>
-      </w:r>
-    </w:p>
-    <w:p>
-      <w:pPr>
-        <w:spacing w:line="240" w:lineRule="auto"/>
-        <w:contextualSpacing w:val="0"/>
-        <w:jc w:val="both"/>
-      </w:pPr>
-      <w:r>
-        <w:rPr>
-          <w:rtl w:val="0"/>
-        </w:rPr>
-      </w:r>
-    </w:p>
-    <w:p>
-      <w:pPr>
-        <w:spacing w:line="240" w:lineRule="auto"/>
-        <w:contextualSpacing w:val="0"/>
-        <w:jc w:val="both"/>
-      </w:pPr>
-      <w:r>
-        <w:rPr>
-          <w:sz w:val="24"/>
-          <w:szCs w:val="24"/>
-          <w:rtl w:val="0"/>
-        </w:rPr>
-        <w:t xml:space="preserve">Currently, the business process of the Computer Studies Government can be segregated into four </w:t>
-      </w:r>
-      <w:r>
-        <w:rPr>
-          <w:sz w:val="24"/>
-          <w:szCs w:val="24"/>
-          <w:rtl w:val="0"/>
-        </w:rPr>
-        <w:t xml:space="preserve">— conceptualizing the project, Before event execution, during the event and after the event. </w:t>
-      </w:r>
-    </w:p>
-    <w:p>
-      <w:pPr>
-        <w:spacing w:line="240" w:lineRule="auto"/>
-        <w:contextualSpacing w:val="0"/>
-        <w:jc w:val="both"/>
-      </w:pPr>
-      <w:r>
-        <w:rPr>
-          <w:rtl w:val="0"/>
-        </w:rPr>
-      </w:r>
-    </w:p>
-    <w:p>
-      <w:pPr>
-        <w:spacing w:line="240" w:lineRule="auto"/>
-        <w:contextualSpacing w:val="0"/>
-        <w:jc w:val="both"/>
-      </w:pPr>
-      <w:r>
-        <w:rPr>
-          <w:rtl w:val="0"/>
-        </w:rPr>
-      </w:r>
-    </w:p>
-    <w:p>
-      <w:pPr>
-        <w:spacing w:line="240" w:lineRule="auto"/>
-        <w:contextualSpacing w:val="0"/>
-        <w:jc w:val="both"/>
-      </w:pPr>
-      <w:r>
-        <w:rPr>
-          <w:rtl w:val="0"/>
-        </w:rPr>
-      </w:r>
-    </w:p>
-    <w:p>
-      <w:pPr>
-        <w:spacing w:line="240" w:lineRule="auto"/>
-        <w:contextualSpacing w:val="0"/>
-        <w:jc w:val="both"/>
-      </w:pPr>
-      <w:r>
-        <w:rPr>
-          <w:rtl w:val="0"/>
-        </w:rPr>
-      </w:r>
-    </w:p>
-    <w:p>
-      <w:pPr>
-        <w:spacing w:line="240" w:lineRule="auto"/>
-        <w:contextualSpacing w:val="0"/>
-        <w:jc w:val="both"/>
-      </w:pPr>
-      <w:r>
-        <w:rPr>
-          <w:rtl w:val="0"/>
-        </w:rPr>
-      </w:r>
-    </w:p>
-    <w:p>
-      <w:pPr>
-        <w:spacing w:line="240" w:lineRule="auto"/>
-        <w:contextualSpacing w:val="0"/>
-        <w:jc w:val="both"/>
-      </w:pPr>
-      <w:r>
-        <w:rPr>
-          <w:rtl w:val="0"/>
-        </w:rPr>
-      </w:r>
-    </w:p>
-    <w:p>
-      <w:pPr>
-        <w:spacing w:line="240" w:lineRule="auto"/>
-        <w:contextualSpacing w:val="0"/>
-        <w:jc w:val="both"/>
-      </w:pPr>
-      <w:r>
-        <w:rPr>
-          <w:rtl w:val="0"/>
-        </w:rPr>
-      </w:r>
-    </w:p>
-    <w:p>
-      <w:pPr>
-        <w:spacing w:line="240" w:lineRule="auto"/>
-        <w:contextualSpacing w:val="0"/>
-        <w:jc w:val="both"/>
-      </w:pPr>
-      <w:r>
-        <w:rPr>
-          <w:rtl w:val="0"/>
-        </w:rPr>
-      </w:r>
-    </w:p>
-    <w:p>
-      <w:pPr>
-        <w:spacing w:line="240" w:lineRule="auto"/>
-        <w:contextualSpacing w:val="0"/>
-        <w:jc w:val="both"/>
-      </w:pPr>
-      <w:r>
-        <w:rPr>
-          <w:rtl w:val="0"/>
-        </w:rPr>
-      </w:r>
-    </w:p>
-    <w:p>
-      <w:pPr>
-        <w:spacing w:line="240" w:lineRule="auto"/>
-        <w:contextualSpacing w:val="0"/>
-        <w:jc w:val="both"/>
-      </w:pPr>
-      <w:r>
-        <w:rPr>
-          <w:rtl w:val="0"/>
-        </w:rPr>
-      </w:r>
-    </w:p>
-    <w:p>
-      <w:pPr>
-        <w:spacing w:line="240" w:lineRule="auto"/>
-        <w:contextualSpacing w:val="0"/>
-        <w:jc w:val="both"/>
-      </w:pPr>
-      <w:r>
-        <w:rPr>
-          <w:rtl w:val="0"/>
-        </w:rPr>
-      </w:r>
-    </w:p>
-    <w:p>
-      <w:pPr>
-        <w:numPr>
-          <w:ilvl w:val="0"/>
-          <w:numId w:val="4"/>
-        </w:numPr>
-        <w:spacing w:line="240" w:lineRule="auto"/>
-        <w:ind w:left="720" w:hanging="360"/>
-        <w:contextualSpacing w:val="1"/>
-        <w:jc w:val="both"/>
-        <w:rPr>
-          <w:b w:val="1"/>
-          <w:sz w:val="24"/>
-          <w:szCs w:val="24"/>
-          <w:u w:val="none"/>
-        </w:rPr>
-      </w:pPr>
-      <w:r>
-        <w:rPr>
-          <w:b w:val="1"/>
-          <w:sz w:val="24"/>
-          <w:szCs w:val="24"/>
+          <w:b w:val="1"/>
+        </w:rPr>
+      </w:pPr>
+      <w:r>
+        <w:rPr>
+          <w:b w:val="1"/>
           <w:rtl w:val="0"/>
         </w:rPr>
         <w:t xml:space="preserve">Conceptualizing the Project</w:t>
@@ -2546,12 +2067,12 @@
           <wp:inline distB="114300" distT="114300" distL="114300" distR="114300">
             <wp:extent cx="5734050" cy="2590800"/>
             <wp:effectExtent b="0" l="0" r="0" t="0"/>
-            <wp:docPr id="11" name="image23.png"/>
+            <wp:docPr id="17" name="image33.png"/>
             <a:graphic>
               <a:graphicData uri="http://schemas.openxmlformats.org/drawingml/2006/picture">
                 <pic:pic>
                   <pic:nvPicPr>
-                    <pic:cNvPr id="0" name="image23.png"/>
+                    <pic:cNvPr id="0" name="image33.png"/>
                     <pic:cNvPicPr preferRelativeResize="0"/>
                   </pic:nvPicPr>
                   <pic:blipFill>
@@ -2584,15 +2105,15 @@
     <w:p>
       <w:pPr>
         <w:spacing w:line="240" w:lineRule="auto"/>
-        <w:ind w:left="720" w:firstLine="0"/>
-        <w:contextualSpacing w:val="0"/>
-        <w:jc w:val="both"/>
-      </w:pPr>
-      <w:r>
-        <w:rPr>
-          <w:rtl w:val="0"/>
-        </w:rPr>
-        <w:t xml:space="preserve">During the initial interview with the President, there is no exact process as to how they determine a problem in the college. The president simply reflects and tries to determine an existing problem. After that, he proposes </w:t>
+        <w:ind w:left="720" w:firstLine="720"/>
+        <w:contextualSpacing w:val="0"/>
+        <w:jc w:val="both"/>
+      </w:pPr>
+      <w:r>
+        <w:rPr>
+          <w:rtl w:val="0"/>
+        </w:rPr>
+        <w:t xml:space="preserve">During the initial interview with the President, there is no exact process as to how they determine a problem in the college. The president simply reflects and tries to determine an existing problem. After that, he proposes solution whether or not it is feasible. If it is not, try to determine another problem and propose a solution again. If proposed solution is feasible, the CSG secretary can now add it to the GOSM (Goals, Objectives, Strategy, Measure) with the following project details: Nature of activity, Goal, Objectives, Strategy (Title), Description, Measure, Dates, Unit-in-Charge and Committee, which is located at the google drive as a google sheet file. Officers and the committee heads are then informed of the change in the GOSM and the committee head then assigns a project head under his committee then add the necessary information under Project Head in the GOSM. If there is no available for handling a project, the task will go to the committee head. </w:t>
       </w:r>
     </w:p>
     <w:p>
@@ -2625,9 +2146,69 @@
     </w:p>
     <w:p>
       <w:pPr>
+        <w:spacing w:line="240" w:lineRule="auto"/>
+        <w:contextualSpacing w:val="0"/>
+        <w:jc w:val="both"/>
+      </w:pPr>
+      <w:r>
+        <w:rPr>
+          <w:rtl w:val="0"/>
+        </w:rPr>
+      </w:r>
+    </w:p>
+    <w:p>
+      <w:pPr>
+        <w:spacing w:line="240" w:lineRule="auto"/>
+        <w:contextualSpacing w:val="0"/>
+        <w:jc w:val="both"/>
+      </w:pPr>
+      <w:r>
+        <w:rPr>
+          <w:rtl w:val="0"/>
+        </w:rPr>
+      </w:r>
+    </w:p>
+    <w:p>
+      <w:pPr>
+        <w:spacing w:line="240" w:lineRule="auto"/>
+        <w:contextualSpacing w:val="0"/>
+        <w:jc w:val="both"/>
+      </w:pPr>
+      <w:r>
+        <w:rPr>
+          <w:rtl w:val="0"/>
+        </w:rPr>
+      </w:r>
+    </w:p>
+    <w:p>
+      <w:pPr>
+        <w:spacing w:line="240" w:lineRule="auto"/>
+        <w:contextualSpacing w:val="0"/>
+        <w:jc w:val="both"/>
+      </w:pPr>
+      <w:r>
+        <w:rPr>
+          <w:rtl w:val="0"/>
+        </w:rPr>
+      </w:r>
+    </w:p>
+    <w:p>
+      <w:pPr>
+        <w:spacing w:line="240" w:lineRule="auto"/>
+        <w:contextualSpacing w:val="0"/>
+        <w:jc w:val="both"/>
+      </w:pPr>
+      <w:r>
+        <w:rPr>
+          <w:rtl w:val="0"/>
+        </w:rPr>
+      </w:r>
+    </w:p>
+    <w:p>
+      <w:pPr>
         <w:numPr>
           <w:ilvl w:val="0"/>
-          <w:numId w:val="4"/>
+          <w:numId w:val="2"/>
         </w:numPr>
         <w:spacing w:line="240" w:lineRule="auto"/>
         <w:ind w:left="720" w:hanging="360"/>
@@ -2635,19 +2216,14 @@
         <w:jc w:val="both"/>
         <w:rPr>
           <w:b w:val="1"/>
-          <w:sz w:val="24"/>
-          <w:szCs w:val="24"/>
-          <w:u w:val="none"/>
-        </w:rPr>
-      </w:pPr>
-      <w:r>
-        <w:rPr>
-          <w:b w:val="1"/>
-          <w:sz w:val="24"/>
-          <w:szCs w:val="24"/>
-          <w:rtl w:val="0"/>
-        </w:rPr>
-        <w:t xml:space="preserve">Before Event Execution</w:t>
+        </w:rPr>
+      </w:pPr>
+      <w:r>
+        <w:rPr>
+          <w:b w:val="1"/>
+          <w:rtl w:val="0"/>
+        </w:rPr>
+        <w:t xml:space="preserve">Before the Event Execution</w:t>
       </w:r>
     </w:p>
     <w:p>
@@ -2670,12 +2246,12 @@
           <wp:inline distB="114300" distT="114300" distL="114300" distR="114300">
             <wp:extent cx="5734050" cy="2867025"/>
             <wp:effectExtent b="0" l="0" r="0" t="0"/>
-            <wp:docPr id="9" name="image21.png"/>
+            <wp:docPr id="6" name="image22.png"/>
             <a:graphic>
               <a:graphicData uri="http://schemas.openxmlformats.org/drawingml/2006/picture">
                 <pic:pic>
                   <pic:nvPicPr>
-                    <pic:cNvPr id="0" name="image21.png"/>
+                    <pic:cNvPr id="0" name="image22.png"/>
                     <pic:cNvPicPr preferRelativeResize="0"/>
                   </pic:nvPicPr>
                   <pic:blipFill>
@@ -2708,6 +2284,224 @@
     <w:p>
       <w:pPr>
         <w:spacing w:line="240" w:lineRule="auto"/>
+        <w:ind w:left="720" w:firstLine="720"/>
+        <w:contextualSpacing w:val="0"/>
+        <w:jc w:val="both"/>
+      </w:pPr>
+      <w:r>
+        <w:rPr>
+          <w:rtl w:val="0"/>
+        </w:rPr>
+        <w:t xml:space="preserve">Before the event, the assigned project head must avail of a venue reservation ticket from MyLaSalle if the venue could be reserved through there, otherwise, they must manually reserve a venue by going to the office concerned. It takes at least 2 days for the venue ticket to get approved. If it has been approved, you can now download and print the ticket. After that, project head can not prepare and process the 2 other main papers, the pre-activity paper and activity approval form, as well as the other necessary documents that permits processing depending on the nature of activity. After the papers have been prepared, it should be passed on to SLIFE or DAAM, depending on what the activity calls for. Project head needs to then go back to the office to check if the papers have been processed and their status, since the CSG does not really make use of the notification system of SLIFE and DAAM. If they have been approved, activity can now be publicized. If pended or rejected, they must prepare the documents with the necessary corrections.</w:t>
+      </w:r>
+    </w:p>
+    <w:p>
+      <w:pPr>
+        <w:spacing w:line="240" w:lineRule="auto"/>
+        <w:contextualSpacing w:val="0"/>
+        <w:jc w:val="both"/>
+      </w:pPr>
+      <w:r>
+        <w:rPr>
+          <w:rtl w:val="0"/>
+        </w:rPr>
+      </w:r>
+    </w:p>
+    <w:p>
+      <w:pPr>
+        <w:spacing w:line="240" w:lineRule="auto"/>
+        <w:contextualSpacing w:val="0"/>
+        <w:jc w:val="both"/>
+      </w:pPr>
+      <w:r>
+        <w:rPr>
+          <w:rtl w:val="0"/>
+        </w:rPr>
+      </w:r>
+    </w:p>
+    <w:p>
+      <w:pPr>
+        <w:spacing w:line="240" w:lineRule="auto"/>
+        <w:contextualSpacing w:val="0"/>
+        <w:jc w:val="both"/>
+      </w:pPr>
+      <w:r>
+        <w:rPr>
+          <w:rtl w:val="0"/>
+        </w:rPr>
+      </w:r>
+    </w:p>
+    <w:p>
+      <w:pPr>
+        <w:spacing w:line="240" w:lineRule="auto"/>
+        <w:contextualSpacing w:val="0"/>
+        <w:jc w:val="both"/>
+      </w:pPr>
+      <w:r>
+        <w:rPr>
+          <w:rtl w:val="0"/>
+        </w:rPr>
+      </w:r>
+    </w:p>
+    <w:p>
+      <w:pPr>
+        <w:spacing w:line="240" w:lineRule="auto"/>
+        <w:contextualSpacing w:val="0"/>
+        <w:jc w:val="both"/>
+      </w:pPr>
+      <w:r>
+        <w:rPr>
+          <w:rtl w:val="0"/>
+        </w:rPr>
+      </w:r>
+    </w:p>
+    <w:p>
+      <w:pPr>
+        <w:spacing w:line="240" w:lineRule="auto"/>
+        <w:contextualSpacing w:val="0"/>
+        <w:jc w:val="both"/>
+      </w:pPr>
+      <w:r>
+        <w:rPr>
+          <w:rtl w:val="0"/>
+        </w:rPr>
+      </w:r>
+    </w:p>
+    <w:p>
+      <w:pPr>
+        <w:spacing w:line="240" w:lineRule="auto"/>
+        <w:contextualSpacing w:val="0"/>
+        <w:jc w:val="both"/>
+      </w:pPr>
+      <w:r>
+        <w:rPr>
+          <w:rtl w:val="0"/>
+        </w:rPr>
+      </w:r>
+    </w:p>
+    <w:p>
+      <w:pPr>
+        <w:spacing w:line="240" w:lineRule="auto"/>
+        <w:contextualSpacing w:val="0"/>
+        <w:jc w:val="both"/>
+      </w:pPr>
+      <w:r>
+        <w:rPr>
+          <w:rtl w:val="0"/>
+        </w:rPr>
+      </w:r>
+    </w:p>
+    <w:p>
+      <w:pPr>
+        <w:spacing w:line="240" w:lineRule="auto"/>
+        <w:contextualSpacing w:val="0"/>
+        <w:jc w:val="both"/>
+      </w:pPr>
+      <w:r>
+        <w:rPr>
+          <w:rtl w:val="0"/>
+        </w:rPr>
+      </w:r>
+    </w:p>
+    <w:p>
+      <w:pPr>
+        <w:spacing w:line="240" w:lineRule="auto"/>
+        <w:contextualSpacing w:val="0"/>
+        <w:jc w:val="both"/>
+      </w:pPr>
+      <w:r>
+        <w:rPr>
+          <w:rtl w:val="0"/>
+        </w:rPr>
+      </w:r>
+    </w:p>
+    <w:p>
+      <w:pPr>
+        <w:spacing w:line="240" w:lineRule="auto"/>
+        <w:contextualSpacing w:val="0"/>
+        <w:jc w:val="both"/>
+      </w:pPr>
+      <w:r>
+        <w:rPr>
+          <w:rtl w:val="0"/>
+        </w:rPr>
+      </w:r>
+    </w:p>
+    <w:p>
+      <w:pPr>
+        <w:spacing w:line="240" w:lineRule="auto"/>
+        <w:contextualSpacing w:val="0"/>
+        <w:jc w:val="both"/>
+      </w:pPr>
+      <w:r>
+        <w:rPr>
+          <w:rtl w:val="0"/>
+        </w:rPr>
+      </w:r>
+    </w:p>
+    <w:p>
+      <w:pPr>
+        <w:spacing w:line="240" w:lineRule="auto"/>
+        <w:contextualSpacing w:val="0"/>
+        <w:jc w:val="both"/>
+      </w:pPr>
+      <w:r>
+        <w:rPr>
+          <w:rtl w:val="0"/>
+        </w:rPr>
+      </w:r>
+    </w:p>
+    <w:p>
+      <w:pPr>
+        <w:spacing w:line="240" w:lineRule="auto"/>
+        <w:contextualSpacing w:val="0"/>
+        <w:jc w:val="both"/>
+      </w:pPr>
+      <w:r>
+        <w:rPr>
+          <w:rtl w:val="0"/>
+        </w:rPr>
+      </w:r>
+    </w:p>
+    <w:p>
+      <w:pPr>
+        <w:spacing w:line="240" w:lineRule="auto"/>
+        <w:contextualSpacing w:val="0"/>
+        <w:jc w:val="both"/>
+      </w:pPr>
+      <w:r>
+        <w:rPr>
+          <w:rtl w:val="0"/>
+        </w:rPr>
+      </w:r>
+    </w:p>
+    <w:p>
+      <w:pPr>
+        <w:spacing w:line="240" w:lineRule="auto"/>
+        <w:contextualSpacing w:val="0"/>
+        <w:jc w:val="both"/>
+      </w:pPr>
+      <w:r>
+        <w:rPr>
+          <w:rtl w:val="0"/>
+        </w:rPr>
+      </w:r>
+    </w:p>
+    <w:p>
+      <w:pPr>
+        <w:spacing w:line="240" w:lineRule="auto"/>
+        <w:contextualSpacing w:val="0"/>
+        <w:jc w:val="both"/>
+      </w:pPr>
+      <w:r>
+        <w:rPr>
+          <w:rtl w:val="0"/>
+        </w:rPr>
+      </w:r>
+    </w:p>
+    <w:p>
+      <w:pPr>
+        <w:spacing w:line="240" w:lineRule="auto"/>
         <w:contextualSpacing w:val="0"/>
         <w:jc w:val="both"/>
       </w:pPr>
@@ -2721,7 +2515,7 @@
       <w:pPr>
         <w:numPr>
           <w:ilvl w:val="0"/>
-          <w:numId w:val="4"/>
+          <w:numId w:val="2"/>
         </w:numPr>
         <w:spacing w:line="240" w:lineRule="auto"/>
         <w:ind w:left="720" w:hanging="360"/>
@@ -2729,16 +2523,11 @@
         <w:jc w:val="both"/>
         <w:rPr>
           <w:b w:val="1"/>
-          <w:sz w:val="24"/>
-          <w:szCs w:val="24"/>
-          <w:u w:val="none"/>
-        </w:rPr>
-      </w:pPr>
-      <w:r>
-        <w:rPr>
-          <w:b w:val="1"/>
-          <w:sz w:val="24"/>
-          <w:szCs w:val="24"/>
+        </w:rPr>
+      </w:pPr>
+      <w:r>
+        <w:rPr>
+          <w:b w:val="1"/>
           <w:rtl w:val="0"/>
         </w:rPr>
         <w:t xml:space="preserve">During the Event</w:t>
@@ -2764,12 +2553,12 @@
           <wp:inline distB="114300" distT="114300" distL="114300" distR="114300">
             <wp:extent cx="5734050" cy="2276475"/>
             <wp:effectExtent b="0" l="0" r="0" t="0"/>
-            <wp:docPr id="4" name="image16.png"/>
+            <wp:docPr id="8" name="image24.png"/>
             <a:graphic>
               <a:graphicData uri="http://schemas.openxmlformats.org/drawingml/2006/picture">
                 <pic:pic>
                   <pic:nvPicPr>
-                    <pic:cNvPr id="0" name="image16.png"/>
+                    <pic:cNvPr id="0" name="image24.png"/>
                     <pic:cNvPicPr preferRelativeResize="0"/>
                   </pic:nvPicPr>
                   <pic:blipFill>
@@ -2802,9 +2591,30 @@
     <w:p>
       <w:pPr>
         <w:spacing w:line="240" w:lineRule="auto"/>
-        <w:contextualSpacing w:val="0"/>
-        <w:jc w:val="both"/>
-      </w:pPr>
+        <w:ind w:left="690" w:firstLine="840"/>
+        <w:contextualSpacing w:val="0"/>
+        <w:jc w:val="both"/>
+      </w:pPr>
+      <w:r>
+        <w:rPr>
+          <w:rtl w:val="0"/>
+        </w:rPr>
+        <w:t xml:space="preserve">During the event, the project heads appointed must monitor whether the program is going smooth. They have a lot of tasks to do. One of those tasks is to verify if the venue has no problems and whether the materials needed are in the venue before the start of the program. Next is they have to set up the venue (with the help of fellow officers) in accordance to their program. They have to check if all of the equipments are in proper working order. Once the venue is now prepared, they can now let the participants enter the venue. Next is that they have to monitor if the program flow is being followed. Lastly is they have to look at the General Attendance Log Sheet (GALS) to determine if the expected number of participants were met. This is important because the GALS mirror if the project was a success.</w:t>
+      </w:r>
+    </w:p>
+    <w:p>
+      <w:pPr>
+        <w:spacing w:line="240" w:lineRule="auto"/>
+        <w:ind w:left="690" w:firstLine="840"/>
+        <w:contextualSpacing w:val="0"/>
+        <w:jc w:val="both"/>
+      </w:pPr>
+      <w:r>
+        <w:rPr>
+          <w:rtl w:val="0"/>
+        </w:rPr>
+        <w:t xml:space="preserve"> </w:t>
+      </w:r>
       <w:r>
         <w:rPr>
           <w:rtl w:val="0"/>
@@ -2815,7 +2625,7 @@
       <w:pPr>
         <w:numPr>
           <w:ilvl w:val="0"/>
-          <w:numId w:val="4"/>
+          <w:numId w:val="2"/>
         </w:numPr>
         <w:spacing w:line="240" w:lineRule="auto"/>
         <w:ind w:left="720" w:hanging="360"/>
@@ -2823,16 +2633,11 @@
         <w:jc w:val="both"/>
         <w:rPr>
           <w:b w:val="1"/>
-          <w:sz w:val="24"/>
-          <w:szCs w:val="24"/>
-          <w:u w:val="none"/>
-        </w:rPr>
-      </w:pPr>
-      <w:r>
-        <w:rPr>
-          <w:b w:val="1"/>
-          <w:sz w:val="24"/>
-          <w:szCs w:val="24"/>
+        </w:rPr>
+      </w:pPr>
+      <w:r>
+        <w:rPr>
+          <w:b w:val="1"/>
           <w:rtl w:val="0"/>
         </w:rPr>
         <w:t xml:space="preserve">After the Event</w:t>
@@ -2850,12 +2655,12 @@
           <wp:inline distB="114300" distT="114300" distL="114300" distR="114300">
             <wp:extent cx="5734050" cy="2019300"/>
             <wp:effectExtent b="0" l="0" r="0" t="0"/>
-            <wp:docPr id="7" name="image19.png"/>
+            <wp:docPr id="12" name="image28.png"/>
             <a:graphic>
               <a:graphicData uri="http://schemas.openxmlformats.org/drawingml/2006/picture">
                 <pic:pic>
                   <pic:nvPicPr>
-                    <pic:cNvPr id="0" name="image19.png"/>
+                    <pic:cNvPr id="0" name="image28.png"/>
                     <pic:cNvPicPr preferRelativeResize="0"/>
                   </pic:nvPicPr>
                   <pic:blipFill>
@@ -2888,39 +2693,50 @@
         </w:rPr>
         <w:t xml:space="preserve"> </w:t>
       </w:r>
-      <w:r>
-        <w:rPr>
-          <w:rtl w:val="0"/>
-        </w:rPr>
-      </w:r>
-    </w:p>
-    <w:p>
-      <w:pPr>
-        <w:spacing w:line="240" w:lineRule="auto"/>
-        <w:contextualSpacing w:val="0"/>
-        <w:jc w:val="both"/>
-      </w:pPr>
-      <w:r>
-        <w:rPr>
-          <w:rtl w:val="0"/>
-        </w:rPr>
-      </w:r>
-    </w:p>
-    <w:p>
-      <w:pPr>
-        <w:spacing w:line="240" w:lineRule="auto"/>
-        <w:contextualSpacing w:val="0"/>
-        <w:jc w:val="both"/>
-      </w:pPr>
-      <w:r>
-        <w:rPr>
-          <w:rtl w:val="0"/>
-        </w:rPr>
-      </w:r>
-    </w:p>
-    <w:p>
-      <w:pPr>
-        <w:spacing w:line="240" w:lineRule="auto"/>
+    </w:p>
+    <w:p>
+      <w:pPr>
+        <w:spacing w:line="240" w:lineRule="auto"/>
+        <w:contextualSpacing w:val="0"/>
+        <w:jc w:val="both"/>
+      </w:pPr>
+      <w:r>
+        <w:rPr>
+          <w:rtl w:val="0"/>
+        </w:rPr>
+      </w:r>
+    </w:p>
+    <w:p>
+      <w:pPr>
+        <w:spacing w:line="240" w:lineRule="auto"/>
+        <w:ind w:left="690" w:firstLine="840"/>
+        <w:contextualSpacing w:val="0"/>
+        <w:jc w:val="both"/>
+      </w:pPr>
+      <w:r>
+        <w:rPr>
+          <w:rtl w:val="0"/>
+        </w:rPr>
+        <w:t xml:space="preserve">After the event proper is over, the project heads (with the help of fellow officers) then dismantle their materials, clean the venue, and account for all of the equipment borrowed. Then they have their clinicing session to reflect on the fine details of the project as well as the project itself. This must be preferably done after the event so that the problems encountered are fresh from the memory of the project heads. After taking note of what went wrong and the solutions they did to fix the problem, they now prepare the post-activity requirements. The project heads must fill up a post-activity form to justify if all of objectives they have set were all met. After careful deliberation, they now finalize the post-activity requirements and pass them to SLIFE. After that, the project is now officially closed.</w:t>
+      </w:r>
+    </w:p>
+    <w:p>
+      <w:pPr>
+        <w:spacing w:line="240" w:lineRule="auto"/>
+        <w:ind w:left="0" w:firstLine="0"/>
+        <w:contextualSpacing w:val="0"/>
+        <w:jc w:val="both"/>
+      </w:pPr>
+      <w:r>
+        <w:rPr>
+          <w:rtl w:val="0"/>
+        </w:rPr>
+      </w:r>
+    </w:p>
+    <w:p>
+      <w:pPr>
+        <w:spacing w:line="240" w:lineRule="auto"/>
+        <w:ind w:left="0" w:firstLine="0"/>
         <w:contextualSpacing w:val="0"/>
         <w:jc w:val="both"/>
       </w:pPr>
@@ -2928,35 +2744,220 @@
         <w:rPr>
           <w:b w:val="1"/>
           <w:i w:val="1"/>
+          <w:rtl w:val="0"/>
+        </w:rPr>
+        <w:t xml:space="preserve">2.2   Data Requirements</w:t>
+      </w:r>
+    </w:p>
+    <w:p>
+      <w:pPr>
+        <w:spacing w:line="240" w:lineRule="auto"/>
+        <w:contextualSpacing w:val="0"/>
+        <w:jc w:val="both"/>
+      </w:pPr>
+      <w:r>
+        <w:rPr>
+          <w:rtl w:val="0"/>
+        </w:rPr>
+      </w:r>
+    </w:p>
+    <w:p>
+      <w:pPr>
+        <w:spacing w:line="240" w:lineRule="auto"/>
+        <w:contextualSpacing w:val="0"/>
+        <w:jc w:val="both"/>
+      </w:pPr>
+      <w:r>
+        <w:rPr>
           <w:color w:val="1155cc"/>
           <w:rtl w:val="0"/>
         </w:rPr>
-        <w:t xml:space="preserve">2.2   Data Requirements</w:t>
-      </w:r>
-    </w:p>
-    <w:p>
-      <w:pPr>
-        <w:spacing w:line="240" w:lineRule="auto"/>
-        <w:contextualSpacing w:val="0"/>
-        <w:jc w:val="both"/>
-      </w:pPr>
-      <w:r>
-        <w:rPr>
-          <w:rtl w:val="0"/>
-        </w:rPr>
-      </w:r>
-    </w:p>
-    <w:p>
-      <w:pPr>
-        <w:spacing w:line="240" w:lineRule="auto"/>
-        <w:contextualSpacing w:val="0"/>
-        <w:jc w:val="both"/>
-      </w:pPr>
-      <w:r>
-        <w:rPr>
-          <w:b w:val="1"/>
-          <w:i w:val="1"/>
-          <w:color w:val="1155cc"/>
+        <w:tab/>
+      </w:r>
+      <w:r>
+        <w:rPr>
+          <w:rtl w:val="0"/>
+        </w:rPr>
+        <w:t xml:space="preserve">The first of the core requirements for pre-activity process includes an A-form (see Appendix C-1) which contains information for the activity being proposed. The informations includes the name of the organization who proposed the activity, the activity name, the nature of the activity, the type of activity and whether they should be checked by S-LIFE, CSO, or DAAM, date, venue total number of participants, expected number of participants, and spaces in where the project heads, VP finance or treasurer, and faculty adviser would sign. </w:t>
+      </w:r>
+    </w:p>
+    <w:p>
+      <w:pPr>
+        <w:spacing w:line="240" w:lineRule="auto"/>
+        <w:contextualSpacing w:val="0"/>
+        <w:jc w:val="both"/>
+      </w:pPr>
+      <w:r>
+        <w:rPr>
+          <w:rtl w:val="0"/>
+        </w:rPr>
+      </w:r>
+    </w:p>
+    <w:p>
+      <w:pPr>
+        <w:spacing w:line="240" w:lineRule="auto"/>
+        <w:ind w:firstLine="720"/>
+        <w:contextualSpacing w:val="0"/>
+        <w:jc w:val="both"/>
+      </w:pPr>
+      <w:r>
+        <w:rPr>
+          <w:rtl w:val="0"/>
+        </w:rPr>
+        <w:t xml:space="preserve">The second core requirement for pre-activity process is a PPR (Project Proposal) form (see Appendix C-3) which has nine parts which are: i) Activity details which includes Title of Activity, Nature of Activity, Expected Number of Participants, Type of Activity, Time, Date, Venue, Project Head/s, Contact Number. ii) Brief Context/ Perspective of the Activity, iii) Objectives of the activity, iv) Comprehensive Program Design which includes the time, duration, sequence of activities, brief description of the activity, and the person in charge of each part of the activity. v) Breakdown of Expenses which includes the materials, quantity of the materials, cost per unit, and the total cost per type of material, vi) Source of funds, vii) Source of funds which includes the organizational funds, participants fee, and others sources of funds. vii) Organizational funds which would include Operational funds, depository fund, and total projected expenses. viii) Projected Income which includes the projected revenue, and projected expenses. ix) Provisions for profit and loss which will include spaces for the signatures of two persons responsible, the one who prepared the PPR, the signature of the Organization president, and the signature of the faculty adviser. There would also be different additional pre-activity requirements needed for different types of activities as well. </w:t>
+      </w:r>
+    </w:p>
+    <w:p>
+      <w:pPr>
+        <w:spacing w:line="240" w:lineRule="auto"/>
+        <w:ind w:left="0" w:firstLine="0"/>
+        <w:contextualSpacing w:val="0"/>
+        <w:jc w:val="both"/>
+      </w:pPr>
+      <w:r>
+        <w:rPr>
+          <w:rtl w:val="0"/>
+        </w:rPr>
+      </w:r>
+    </w:p>
+    <w:p>
+      <w:pPr>
+        <w:spacing w:line="240" w:lineRule="auto"/>
+        <w:ind w:left="0" w:firstLine="720"/>
+        <w:contextualSpacing w:val="0"/>
+        <w:jc w:val="both"/>
+      </w:pPr>
+      <w:r>
+        <w:rPr>
+          <w:rtl w:val="0"/>
+        </w:rPr>
+        <w:t xml:space="preserve">For Post-activity requirements, first would be an Activity report (see Appendix C-4) which has five parts which are: i) Actual Activity Details which includes Title of the Activity, Nature of the Activity, Time, Date, Venue, Project head/s, Project head/s contact number, Actual time started, expected number of participants, expected number of member participants, actual number of participants, actual number of member participants.  ii) Objectives which includes how the objectives was met. iii) Activity evaluation which includes a section of what went well, what went wrong and recommendations to improve. iv) Learning and realizations of project heads, and lastly blank spaces for signatures for the one who prepared the post activity document, the president of the organization, and the faculty adviser.</w:t>
+      </w:r>
+    </w:p>
+    <w:p>
+      <w:pPr>
+        <w:spacing w:line="240" w:lineRule="auto"/>
+        <w:ind w:left="0" w:firstLine="0"/>
+        <w:contextualSpacing w:val="0"/>
+        <w:jc w:val="both"/>
+      </w:pPr>
+      <w:r>
+        <w:rPr>
+          <w:rtl w:val="0"/>
+        </w:rPr>
+      </w:r>
+    </w:p>
+    <w:p>
+      <w:pPr>
+        <w:spacing w:line="240" w:lineRule="auto"/>
+        <w:ind w:left="0" w:firstLine="0"/>
+        <w:contextualSpacing w:val="0"/>
+        <w:jc w:val="both"/>
+      </w:pPr>
+      <w:r>
+        <w:rPr>
+          <w:rtl w:val="0"/>
+        </w:rPr>
+        <w:tab/>
+        <w:t xml:space="preserve">The second requirement would be the General Attendance Log Sheet (GALS). This document would include blank spaces for the activity names and a table to input the participant name, course, id number, checkboxes on whether they are members of the organization or not, and the participant’s signature.</w:t>
+      </w:r>
+    </w:p>
+    <w:p>
+      <w:pPr>
+        <w:spacing w:line="240" w:lineRule="auto"/>
+        <w:ind w:left="0" w:firstLine="0"/>
+        <w:contextualSpacing w:val="0"/>
+        <w:jc w:val="both"/>
+      </w:pPr>
+      <w:r>
+        <w:rPr>
+          <w:rtl w:val="0"/>
+        </w:rPr>
+      </w:r>
+    </w:p>
+    <w:p>
+      <w:pPr>
+        <w:spacing w:line="240" w:lineRule="auto"/>
+        <w:ind w:firstLine="720"/>
+        <w:contextualSpacing w:val="0"/>
+        <w:jc w:val="both"/>
+      </w:pPr>
+      <w:r>
+        <w:rPr>
+          <w:rtl w:val="0"/>
+        </w:rPr>
+        <w:t xml:space="preserve">The system would also require the status of the pre-activity and post activity requirements. These status would include </w:t>
+      </w:r>
+      <w:r>
+        <w:rPr>
+          <w:shd w:fill="fefefe" w:val="clear"/>
+          <w:rtl w:val="0"/>
+        </w:rPr>
+        <w:t xml:space="preserve">approved, pending, rejected, under preparation, and currently being processed.</w:t>
+      </w:r>
+      <w:r>
+        <w:rPr>
+          <w:rtl w:val="0"/>
+        </w:rPr>
+      </w:r>
+    </w:p>
+    <w:p>
+      <w:pPr>
+        <w:spacing w:line="240" w:lineRule="auto"/>
+        <w:contextualSpacing w:val="0"/>
+        <w:jc w:val="both"/>
+      </w:pPr>
+      <w:r>
+        <w:rPr>
+          <w:rtl w:val="0"/>
+        </w:rPr>
+      </w:r>
+    </w:p>
+    <w:p>
+      <w:pPr>
+        <w:spacing w:line="240" w:lineRule="auto"/>
+        <w:contextualSpacing w:val="0"/>
+        <w:jc w:val="both"/>
+      </w:pPr>
+      <w:r>
+        <w:rPr>
+          <w:rtl w:val="0"/>
+        </w:rPr>
+      </w:r>
+    </w:p>
+    <w:p>
+      <w:pPr>
+        <w:spacing w:line="240" w:lineRule="auto"/>
+        <w:contextualSpacing w:val="0"/>
+        <w:jc w:val="both"/>
+      </w:pPr>
+      <w:r>
+        <w:rPr>
+          <w:rtl w:val="0"/>
+        </w:rPr>
+      </w:r>
+    </w:p>
+    <w:p>
+      <w:pPr>
+        <w:spacing w:line="240" w:lineRule="auto"/>
+        <w:contextualSpacing w:val="0"/>
+        <w:jc w:val="both"/>
+      </w:pPr>
+      <w:r>
+        <w:rPr>
+          <w:rtl w:val="0"/>
+        </w:rPr>
+      </w:r>
+    </w:p>
+    <w:p>
+      <w:pPr>
+        <w:spacing w:line="240" w:lineRule="auto"/>
+        <w:contextualSpacing w:val="0"/>
+        <w:jc w:val="both"/>
+      </w:pPr>
+      <w:r>
+        <w:rPr>
+          <w:b w:val="1"/>
           <w:rtl w:val="0"/>
         </w:rPr>
         <w:t xml:space="preserve">2.3   Roles in the Business Process</w:t>
@@ -3013,19 +3014,14 @@
           </w:tcPr>
           <w:p>
             <w:pPr>
-              <w:keepNext w:val="0"/>
-              <w:keepLines w:val="0"/>
               <w:widowControl w:val="0"/>
-              <w:spacing w:after="0" w:before="0" w:line="240" w:lineRule="auto"/>
-              <w:ind w:left="0" w:right="0" w:firstLine="0"/>
+              <w:spacing w:line="240" w:lineRule="auto"/>
               <w:contextualSpacing w:val="0"/>
               <w:jc w:val="center"/>
             </w:pPr>
             <w:r>
               <w:rPr>
                 <w:b w:val="1"/>
-                <w:i w:val="1"/>
-                <w:color w:val="1155cc"/>
                 <w:rtl w:val="0"/>
               </w:rPr>
               <w:t xml:space="preserve">Role</w:t>
@@ -3043,19 +3039,14 @@
           </w:tcPr>
           <w:p>
             <w:pPr>
-              <w:keepNext w:val="0"/>
-              <w:keepLines w:val="0"/>
               <w:widowControl w:val="0"/>
-              <w:spacing w:after="0" w:before="0" w:line="240" w:lineRule="auto"/>
-              <w:ind w:left="0" w:right="0" w:firstLine="0"/>
+              <w:spacing w:line="240" w:lineRule="auto"/>
               <w:contextualSpacing w:val="0"/>
               <w:jc w:val="center"/>
             </w:pPr>
             <w:r>
               <w:rPr>
                 <w:b w:val="1"/>
-                <w:i w:val="1"/>
-                <w:color w:val="1155cc"/>
                 <w:rtl w:val="0"/>
               </w:rPr>
               <w:t xml:space="preserve">Description of Tasks</w:t>
@@ -3075,18 +3066,15 @@
           </w:tcPr>
           <w:p>
             <w:pPr>
-              <w:keepNext w:val="0"/>
-              <w:keepLines w:val="0"/>
               <w:widowControl w:val="0"/>
-              <w:spacing w:after="0" w:before="0" w:line="240" w:lineRule="auto"/>
-              <w:ind w:left="0" w:right="0" w:firstLine="0"/>
+              <w:spacing w:line="240" w:lineRule="auto"/>
               <w:contextualSpacing w:val="0"/>
-              <w:jc w:val="left"/>
             </w:pPr>
             <w:r>
               <w:rPr>
                 <w:rtl w:val="0"/>
               </w:rPr>
+              <w:t xml:space="preserve">President</w:t>
             </w:r>
           </w:p>
         </w:tc>
@@ -3101,18 +3089,61 @@
           </w:tcPr>
           <w:p>
             <w:pPr>
-              <w:keepNext w:val="0"/>
-              <w:keepLines w:val="0"/>
               <w:widowControl w:val="0"/>
-              <w:spacing w:after="0" w:before="0" w:line="240" w:lineRule="auto"/>
-              <w:ind w:left="0" w:right="0" w:firstLine="0"/>
+              <w:spacing w:line="240" w:lineRule="auto"/>
               <w:contextualSpacing w:val="0"/>
-              <w:jc w:val="left"/>
             </w:pPr>
             <w:r>
               <w:rPr>
                 <w:rtl w:val="0"/>
               </w:rPr>
+              <w:t xml:space="preserve">- Determine a problem that is prevalent in the college</w:t>
+            </w:r>
+          </w:p>
+          <w:p>
+            <w:pPr>
+              <w:widowControl w:val="0"/>
+              <w:spacing w:line="240" w:lineRule="auto"/>
+              <w:contextualSpacing w:val="0"/>
+            </w:pPr>
+            <w:r>
+              <w:rPr>
+                <w:rtl w:val="0"/>
+              </w:rPr>
+              <w:t xml:space="preserve">- Propose a solution to the problem</w:t>
+            </w:r>
+          </w:p>
+          <w:p>
+            <w:pPr>
+              <w:widowControl w:val="0"/>
+              <w:spacing w:line="240" w:lineRule="auto"/>
+              <w:contextualSpacing w:val="0"/>
+              <w:rPr/>
+            </w:pPr>
+            <w:r>
+              <w:rPr>
+                <w:rtl w:val="0"/>
+              </w:rPr>
+              <w:t xml:space="preserve">- Inform secretary of possible projects</w:t>
+            </w:r>
+            <w:r>
+              <w:rPr>
+                <w:rtl w:val="0"/>
+              </w:rPr>
+            </w:r>
+          </w:p>
+          <w:p>
+            <w:pPr>
+              <w:widowControl w:val="0"/>
+              <w:spacing w:line="240" w:lineRule="auto"/>
+              <w:contextualSpacing w:val="0"/>
+              <w:rPr/>
+            </w:pPr>
+            <w:r>
+              <w:rPr>
+                <w:rtl w:val="0"/>
+              </w:rPr>
+              <w:t xml:space="preserve">- Monitors the projects and his officers</w:t>
             </w:r>
           </w:p>
         </w:tc>
@@ -3129,18 +3160,15 @@
           </w:tcPr>
           <w:p>
             <w:pPr>
-              <w:keepNext w:val="0"/>
-              <w:keepLines w:val="0"/>
               <w:widowControl w:val="0"/>
-              <w:spacing w:after="0" w:before="0" w:line="240" w:lineRule="auto"/>
-              <w:ind w:left="0" w:right="0" w:firstLine="0"/>
+              <w:spacing w:line="240" w:lineRule="auto"/>
               <w:contextualSpacing w:val="0"/>
-              <w:jc w:val="left"/>
             </w:pPr>
             <w:r>
               <w:rPr>
                 <w:rtl w:val="0"/>
               </w:rPr>
+              <w:t xml:space="preserve">Secretary</w:t>
             </w:r>
           </w:p>
         </w:tc>
@@ -3155,18 +3183,205 @@
           </w:tcPr>
           <w:p>
             <w:pPr>
-              <w:keepNext w:val="0"/>
-              <w:keepLines w:val="0"/>
               <w:widowControl w:val="0"/>
-              <w:spacing w:after="0" w:before="0" w:line="240" w:lineRule="auto"/>
-              <w:ind w:left="0" w:right="0" w:firstLine="0"/>
+              <w:spacing w:line="240" w:lineRule="auto"/>
               <w:contextualSpacing w:val="0"/>
-              <w:jc w:val="left"/>
             </w:pPr>
             <w:r>
               <w:rPr>
                 <w:rtl w:val="0"/>
               </w:rPr>
+              <w:t xml:space="preserve">- Fills up the GOSM</w:t>
+            </w:r>
+          </w:p>
+          <w:p>
+            <w:pPr>
+              <w:widowControl w:val="0"/>
+              <w:spacing w:line="240" w:lineRule="auto"/>
+              <w:contextualSpacing w:val="0"/>
+              <w:rPr/>
+            </w:pPr>
+            <w:r>
+              <w:rPr>
+                <w:rtl w:val="0"/>
+              </w:rPr>
+              <w:t xml:space="preserve">- Notify officers of the changes in the GOSM</w:t>
+            </w:r>
+          </w:p>
+        </w:tc>
+      </w:tr>
+      <w:tr>
+        <w:tc>
+          <w:tcPr>
+            <w:tcMar>
+              <w:top w:w="100.0" w:type="dxa"/>
+              <w:left w:w="100.0" w:type="dxa"/>
+              <w:bottom w:w="100.0" w:type="dxa"/>
+              <w:right w:w="100.0" w:type="dxa"/>
+            </w:tcMar>
+          </w:tcPr>
+          <w:p>
+            <w:pPr>
+              <w:widowControl w:val="0"/>
+              <w:spacing w:line="240" w:lineRule="auto"/>
+              <w:contextualSpacing w:val="0"/>
+            </w:pPr>
+            <w:r>
+              <w:rPr>
+                <w:rtl w:val="0"/>
+              </w:rPr>
+              <w:t xml:space="preserve">Project Head</w:t>
+            </w:r>
+          </w:p>
+        </w:tc>
+        <w:tc>
+          <w:tcPr>
+            <w:tcMar>
+              <w:top w:w="100.0" w:type="dxa"/>
+              <w:left w:w="100.0" w:type="dxa"/>
+              <w:bottom w:w="100.0" w:type="dxa"/>
+              <w:right w:w="100.0" w:type="dxa"/>
+            </w:tcMar>
+          </w:tcPr>
+          <w:p>
+            <w:pPr>
+              <w:widowControl w:val="0"/>
+              <w:spacing w:line="240" w:lineRule="auto"/>
+              <w:contextualSpacing w:val="0"/>
+            </w:pPr>
+            <w:r>
+              <w:rPr>
+                <w:rtl w:val="0"/>
+              </w:rPr>
+              <w:t xml:space="preserve">- Updates project status</w:t>
+            </w:r>
+          </w:p>
+          <w:p>
+            <w:pPr>
+              <w:widowControl w:val="0"/>
+              <w:spacing w:line="240" w:lineRule="auto"/>
+              <w:contextualSpacing w:val="0"/>
+            </w:pPr>
+            <w:r>
+              <w:rPr>
+                <w:rtl w:val="0"/>
+              </w:rPr>
+              <w:t xml:space="preserve">- Reserve venues</w:t>
+            </w:r>
+          </w:p>
+          <w:p>
+            <w:pPr>
+              <w:widowControl w:val="0"/>
+              <w:spacing w:line="240" w:lineRule="auto"/>
+              <w:contextualSpacing w:val="0"/>
+            </w:pPr>
+            <w:r>
+              <w:rPr>
+                <w:rtl w:val="0"/>
+              </w:rPr>
+              <w:t xml:space="preserve">- Accomplishes necessary documents needed for project</w:t>
+            </w:r>
+          </w:p>
+          <w:p>
+            <w:pPr>
+              <w:widowControl w:val="0"/>
+              <w:spacing w:line="240" w:lineRule="auto"/>
+              <w:contextualSpacing w:val="0"/>
+            </w:pPr>
+            <w:r>
+              <w:rPr>
+                <w:rtl w:val="0"/>
+              </w:rPr>
+              <w:t xml:space="preserve">- Monitor the fine details of an event</w:t>
+            </w:r>
+          </w:p>
+          <w:p>
+            <w:pPr>
+              <w:widowControl w:val="0"/>
+              <w:spacing w:line="240" w:lineRule="auto"/>
+              <w:contextualSpacing w:val="0"/>
+            </w:pPr>
+            <w:r>
+              <w:rPr>
+                <w:rtl w:val="0"/>
+              </w:rPr>
+              <w:t xml:space="preserve">- Handles the clinicing session after a project</w:t>
+            </w:r>
+          </w:p>
+          <w:p>
+            <w:pPr>
+              <w:widowControl w:val="0"/>
+              <w:spacing w:line="240" w:lineRule="auto"/>
+              <w:contextualSpacing w:val="0"/>
+            </w:pPr>
+            <w:r>
+              <w:rPr>
+                <w:rtl w:val="0"/>
+              </w:rPr>
+              <w:t xml:space="preserve">- Prepare and processes post-activity requirements</w:t>
+            </w:r>
+          </w:p>
+          <w:p>
+            <w:pPr>
+              <w:widowControl w:val="0"/>
+              <w:spacing w:line="240" w:lineRule="auto"/>
+              <w:contextualSpacing w:val="0"/>
+              <w:rPr/>
+            </w:pPr>
+            <w:r>
+              <w:rPr>
+                <w:rtl w:val="0"/>
+              </w:rPr>
+              <w:t xml:space="preserve">- Informs president of statuses of paper works and projects</w:t>
+            </w:r>
+          </w:p>
+        </w:tc>
+      </w:tr>
+      <w:tr>
+        <w:tc>
+          <w:tcPr>
+            <w:tcMar>
+              <w:top w:w="100.0" w:type="dxa"/>
+              <w:left w:w="100.0" w:type="dxa"/>
+              <w:bottom w:w="100.0" w:type="dxa"/>
+              <w:right w:w="100.0" w:type="dxa"/>
+            </w:tcMar>
+          </w:tcPr>
+          <w:p>
+            <w:pPr>
+              <w:widowControl w:val="0"/>
+              <w:spacing w:line="240" w:lineRule="auto"/>
+              <w:contextualSpacing w:val="0"/>
+            </w:pPr>
+            <w:r>
+              <w:rPr>
+                <w:rtl w:val="0"/>
+              </w:rPr>
+              <w:t xml:space="preserve">Committee Head</w:t>
+            </w:r>
+          </w:p>
+        </w:tc>
+        <w:tc>
+          <w:tcPr>
+            <w:tcMar>
+              <w:top w:w="100.0" w:type="dxa"/>
+              <w:left w:w="100.0" w:type="dxa"/>
+              <w:bottom w:w="100.0" w:type="dxa"/>
+              <w:right w:w="100.0" w:type="dxa"/>
+            </w:tcMar>
+          </w:tcPr>
+          <w:p>
+            <w:pPr>
+              <w:widowControl w:val="0"/>
+              <w:spacing w:line="240" w:lineRule="auto"/>
+              <w:contextualSpacing w:val="0"/>
+              <w:rPr/>
+            </w:pPr>
+            <w:r>
+              <w:rPr>
+                <w:rtl w:val="0"/>
+              </w:rPr>
+              <w:t xml:space="preserve">- Assign project heads </w:t>
             </w:r>
           </w:p>
         </w:tc>
@@ -3197,8 +3412,327 @@
       </w:r>
     </w:p>
     <w:p>
-      <w:r>
-        <w:br w:type="page"/>
+      <w:pPr>
+        <w:spacing w:line="240" w:lineRule="auto"/>
+        <w:contextualSpacing w:val="0"/>
+        <w:jc w:val="both"/>
+      </w:pPr>
+      <w:r>
+        <w:rPr>
+          <w:rtl w:val="0"/>
+        </w:rPr>
+      </w:r>
+    </w:p>
+    <w:p>
+      <w:pPr>
+        <w:spacing w:line="240" w:lineRule="auto"/>
+        <w:contextualSpacing w:val="0"/>
+        <w:jc w:val="both"/>
+      </w:pPr>
+      <w:r>
+        <w:rPr>
+          <w:rtl w:val="0"/>
+        </w:rPr>
+      </w:r>
+    </w:p>
+    <w:p>
+      <w:pPr>
+        <w:spacing w:line="240" w:lineRule="auto"/>
+        <w:contextualSpacing w:val="0"/>
+        <w:jc w:val="both"/>
+      </w:pPr>
+      <w:r>
+        <w:rPr>
+          <w:rtl w:val="0"/>
+        </w:rPr>
+      </w:r>
+    </w:p>
+    <w:p>
+      <w:pPr>
+        <w:spacing w:line="240" w:lineRule="auto"/>
+        <w:contextualSpacing w:val="0"/>
+        <w:jc w:val="both"/>
+      </w:pPr>
+      <w:r>
+        <w:rPr>
+          <w:rtl w:val="0"/>
+        </w:rPr>
+      </w:r>
+    </w:p>
+    <w:p>
+      <w:pPr>
+        <w:spacing w:line="240" w:lineRule="auto"/>
+        <w:contextualSpacing w:val="0"/>
+        <w:jc w:val="both"/>
+      </w:pPr>
+      <w:r>
+        <w:rPr>
+          <w:rtl w:val="0"/>
+        </w:rPr>
+      </w:r>
+    </w:p>
+    <w:p>
+      <w:pPr>
+        <w:spacing w:line="240" w:lineRule="auto"/>
+        <w:contextualSpacing w:val="0"/>
+        <w:jc w:val="both"/>
+      </w:pPr>
+      <w:r>
+        <w:rPr>
+          <w:rtl w:val="0"/>
+        </w:rPr>
+      </w:r>
+    </w:p>
+    <w:p>
+      <w:pPr>
+        <w:spacing w:line="240" w:lineRule="auto"/>
+        <w:contextualSpacing w:val="0"/>
+        <w:jc w:val="both"/>
+      </w:pPr>
+      <w:r>
+        <w:rPr>
+          <w:rtl w:val="0"/>
+        </w:rPr>
+      </w:r>
+    </w:p>
+    <w:p>
+      <w:pPr>
+        <w:spacing w:line="240" w:lineRule="auto"/>
+        <w:contextualSpacing w:val="0"/>
+        <w:jc w:val="both"/>
+      </w:pPr>
+      <w:r>
+        <w:rPr>
+          <w:rtl w:val="0"/>
+        </w:rPr>
+      </w:r>
+    </w:p>
+    <w:p>
+      <w:pPr>
+        <w:spacing w:line="240" w:lineRule="auto"/>
+        <w:contextualSpacing w:val="0"/>
+        <w:jc w:val="both"/>
+      </w:pPr>
+      <w:r>
+        <w:rPr>
+          <w:rtl w:val="0"/>
+        </w:rPr>
+      </w:r>
+    </w:p>
+    <w:p>
+      <w:pPr>
+        <w:spacing w:line="240" w:lineRule="auto"/>
+        <w:contextualSpacing w:val="0"/>
+        <w:jc w:val="both"/>
+      </w:pPr>
+      <w:r>
+        <w:rPr>
+          <w:rtl w:val="0"/>
+        </w:rPr>
+      </w:r>
+    </w:p>
+    <w:p>
+      <w:pPr>
+        <w:spacing w:line="240" w:lineRule="auto"/>
+        <w:contextualSpacing w:val="0"/>
+        <w:jc w:val="both"/>
+      </w:pPr>
+      <w:r>
+        <w:rPr>
+          <w:rtl w:val="0"/>
+        </w:rPr>
+      </w:r>
+    </w:p>
+    <w:p>
+      <w:pPr>
+        <w:spacing w:line="240" w:lineRule="auto"/>
+        <w:contextualSpacing w:val="0"/>
+        <w:jc w:val="both"/>
+      </w:pPr>
+      <w:r>
+        <w:rPr>
+          <w:rtl w:val="0"/>
+        </w:rPr>
+      </w:r>
+    </w:p>
+    <w:p>
+      <w:pPr>
+        <w:spacing w:line="240" w:lineRule="auto"/>
+        <w:contextualSpacing w:val="0"/>
+        <w:jc w:val="both"/>
+      </w:pPr>
+      <w:r>
+        <w:rPr>
+          <w:rtl w:val="0"/>
+        </w:rPr>
+      </w:r>
+    </w:p>
+    <w:p>
+      <w:pPr>
+        <w:spacing w:line="240" w:lineRule="auto"/>
+        <w:contextualSpacing w:val="0"/>
+        <w:jc w:val="both"/>
+      </w:pPr>
+      <w:r>
+        <w:rPr>
+          <w:rtl w:val="0"/>
+        </w:rPr>
+      </w:r>
+    </w:p>
+    <w:p>
+      <w:pPr>
+        <w:spacing w:line="240" w:lineRule="auto"/>
+        <w:contextualSpacing w:val="0"/>
+        <w:jc w:val="both"/>
+      </w:pPr>
+      <w:r>
+        <w:rPr>
+          <w:rtl w:val="0"/>
+        </w:rPr>
+      </w:r>
+    </w:p>
+    <w:p>
+      <w:pPr>
+        <w:spacing w:line="240" w:lineRule="auto"/>
+        <w:contextualSpacing w:val="0"/>
+        <w:jc w:val="both"/>
+      </w:pPr>
+      <w:r>
+        <w:rPr>
+          <w:rtl w:val="0"/>
+        </w:rPr>
+      </w:r>
+    </w:p>
+    <w:p>
+      <w:pPr>
+        <w:spacing w:line="240" w:lineRule="auto"/>
+        <w:contextualSpacing w:val="0"/>
+        <w:jc w:val="both"/>
+      </w:pPr>
+      <w:r>
+        <w:rPr>
+          <w:rtl w:val="0"/>
+        </w:rPr>
+      </w:r>
+    </w:p>
+    <w:p>
+      <w:pPr>
+        <w:spacing w:line="240" w:lineRule="auto"/>
+        <w:contextualSpacing w:val="0"/>
+        <w:jc w:val="both"/>
+      </w:pPr>
+      <w:r>
+        <w:rPr>
+          <w:rtl w:val="0"/>
+        </w:rPr>
+      </w:r>
+    </w:p>
+    <w:p>
+      <w:pPr>
+        <w:spacing w:line="240" w:lineRule="auto"/>
+        <w:contextualSpacing w:val="0"/>
+        <w:jc w:val="both"/>
+      </w:pPr>
+      <w:r>
+        <w:rPr>
+          <w:rtl w:val="0"/>
+        </w:rPr>
+      </w:r>
+    </w:p>
+    <w:p>
+      <w:pPr>
+        <w:spacing w:line="240" w:lineRule="auto"/>
+        <w:contextualSpacing w:val="0"/>
+        <w:jc w:val="both"/>
+      </w:pPr>
+      <w:r>
+        <w:rPr>
+          <w:rtl w:val="0"/>
+        </w:rPr>
+      </w:r>
+    </w:p>
+    <w:p>
+      <w:pPr>
+        <w:spacing w:line="240" w:lineRule="auto"/>
+        <w:contextualSpacing w:val="0"/>
+        <w:jc w:val="both"/>
+      </w:pPr>
+      <w:r>
+        <w:rPr>
+          <w:rtl w:val="0"/>
+        </w:rPr>
+      </w:r>
+    </w:p>
+    <w:p>
+      <w:pPr>
+        <w:spacing w:line="240" w:lineRule="auto"/>
+        <w:contextualSpacing w:val="0"/>
+        <w:jc w:val="both"/>
+      </w:pPr>
+      <w:r>
+        <w:rPr>
+          <w:rtl w:val="0"/>
+        </w:rPr>
+      </w:r>
+    </w:p>
+    <w:p>
+      <w:pPr>
+        <w:spacing w:line="240" w:lineRule="auto"/>
+        <w:contextualSpacing w:val="0"/>
+        <w:jc w:val="both"/>
+      </w:pPr>
+      <w:r>
+        <w:rPr>
+          <w:rtl w:val="0"/>
+        </w:rPr>
+      </w:r>
+    </w:p>
+    <w:p>
+      <w:pPr>
+        <w:spacing w:line="240" w:lineRule="auto"/>
+        <w:contextualSpacing w:val="0"/>
+        <w:jc w:val="both"/>
+      </w:pPr>
+      <w:r>
+        <w:rPr>
+          <w:rtl w:val="0"/>
+        </w:rPr>
+      </w:r>
+    </w:p>
+    <w:p>
+      <w:pPr>
+        <w:spacing w:line="240" w:lineRule="auto"/>
+        <w:contextualSpacing w:val="0"/>
+        <w:jc w:val="both"/>
+      </w:pPr>
+      <w:r>
+        <w:rPr>
+          <w:rtl w:val="0"/>
+        </w:rPr>
+      </w:r>
+    </w:p>
+    <w:p>
+      <w:pPr>
+        <w:spacing w:line="240" w:lineRule="auto"/>
+        <w:contextualSpacing w:val="0"/>
+        <w:jc w:val="both"/>
+      </w:pPr>
+      <w:r>
+        <w:rPr>
+          <w:rtl w:val="0"/>
+        </w:rPr>
+      </w:r>
+    </w:p>
+    <w:p>
+      <w:pPr>
+        <w:spacing w:line="240" w:lineRule="auto"/>
+        <w:contextualSpacing w:val="0"/>
+        <w:jc w:val="both"/>
+      </w:pPr>
+      <w:r>
+        <w:rPr>
+          <w:rtl w:val="0"/>
+        </w:rPr>
       </w:r>
     </w:p>
     <w:p>
@@ -3243,7 +3777,7 @@
       <w:tblPr>
         <w:tblStyle w:val="Table3"/>
         <w:bidi w:val="0"/>
-        <w:tblW w:w="10290.0" w:type="dxa"/>
+        <w:tblW w:w="10830.0" w:type="dxa"/>
         <w:jc w:val="center"/>
         <w:tblBorders>
           <w:top w:color="000000" w:space="0" w:sz="8" w:val="single"/>
@@ -3257,16 +3791,16 @@
         <w:tblLook w:val="0600"/>
       </w:tblPr>
       <w:tblGrid>
-        <w:gridCol w:w="1800"/>
-        <w:gridCol w:w="3210"/>
-        <w:gridCol w:w="2565"/>
-        <w:gridCol w:w="2715"/>
+        <w:gridCol w:w="2160"/>
+        <w:gridCol w:w="2820"/>
+        <w:gridCol w:w="2625"/>
+        <w:gridCol w:w="3225"/>
         <w:tblGridChange w:id="0">
           <w:tblGrid>
-            <w:gridCol w:w="1800"/>
-            <w:gridCol w:w="3210"/>
-            <w:gridCol w:w="2565"/>
-            <w:gridCol w:w="2715"/>
+            <w:gridCol w:w="2160"/>
+            <w:gridCol w:w="2820"/>
+            <w:gridCol w:w="2625"/>
+            <w:gridCol w:w="3225"/>
           </w:tblGrid>
         </w:tblGridChange>
       </w:tblGrid>
@@ -4120,6 +4654,18 @@
       </w:pPr>
       <w:r>
         <w:rPr>
+          <w:rtl w:val="0"/>
+        </w:rPr>
+      </w:r>
+    </w:p>
+    <w:p>
+      <w:pPr>
+        <w:spacing w:line="240" w:lineRule="auto"/>
+        <w:contextualSpacing w:val="0"/>
+        <w:jc w:val="both"/>
+      </w:pPr>
+      <w:r>
+        <w:rPr>
           <w:b w:val="1"/>
           <w:sz w:val="24"/>
           <w:szCs w:val="24"/>
@@ -4177,6 +4723,634 @@
           <w:rtl w:val="0"/>
         </w:rPr>
         <w:t xml:space="preserve">The Computer Studies Government Project Management System (CSG-PMS) aims to ease the difficulty of managing and monitoring of projects and activities within the college.</w:t>
+      </w:r>
+    </w:p>
+    <w:p>
+      <w:pPr>
+        <w:spacing w:line="240" w:lineRule="auto"/>
+        <w:contextualSpacing w:val="0"/>
+        <w:jc w:val="both"/>
+      </w:pPr>
+      <w:r>
+        <w:rPr>
+          <w:rtl w:val="0"/>
+        </w:rPr>
+      </w:r>
+    </w:p>
+    <w:p>
+      <w:pPr>
+        <w:numPr>
+          <w:ilvl w:val="0"/>
+          <w:numId w:val="1"/>
+        </w:numPr>
+        <w:spacing w:line="240" w:lineRule="auto"/>
+        <w:ind w:left="720" w:hanging="360"/>
+        <w:contextualSpacing w:val="1"/>
+        <w:jc w:val="both"/>
+        <w:rPr/>
+      </w:pPr>
+      <w:r>
+        <w:rPr>
+          <w:rtl w:val="0"/>
+        </w:rPr>
+        <w:t xml:space="preserve">To provide a facility for organizing days for the paperwork deadlines and project execution;</w:t>
+      </w:r>
+    </w:p>
+    <w:p>
+      <w:pPr>
+        <w:numPr>
+          <w:ilvl w:val="0"/>
+          <w:numId w:val="1"/>
+        </w:numPr>
+        <w:spacing w:line="240" w:lineRule="auto"/>
+        <w:ind w:left="720" w:hanging="360"/>
+        <w:contextualSpacing w:val="1"/>
+        <w:jc w:val="both"/>
+        <w:rPr/>
+      </w:pPr>
+      <w:r>
+        <w:rPr>
+          <w:rtl w:val="0"/>
+        </w:rPr>
+        <w:t xml:space="preserve">To provide a facility for monitoring the status of the required paperwork;</w:t>
+      </w:r>
+    </w:p>
+    <w:p>
+      <w:pPr>
+        <w:numPr>
+          <w:ilvl w:val="0"/>
+          <w:numId w:val="1"/>
+        </w:numPr>
+        <w:spacing w:line="240" w:lineRule="auto"/>
+        <w:ind w:left="720" w:hanging="360"/>
+        <w:contextualSpacing w:val="1"/>
+        <w:jc w:val="both"/>
+        <w:rPr/>
+      </w:pPr>
+      <w:r>
+        <w:rPr>
+          <w:rtl w:val="0"/>
+        </w:rPr>
+        <w:t xml:space="preserve">To provide a facility for tracking of the necessary paperwork for a project;</w:t>
+      </w:r>
+    </w:p>
+    <w:p>
+      <w:pPr>
+        <w:numPr>
+          <w:ilvl w:val="0"/>
+          <w:numId w:val="1"/>
+        </w:numPr>
+        <w:spacing w:line="240" w:lineRule="auto"/>
+        <w:ind w:left="720" w:hanging="360"/>
+        <w:contextualSpacing w:val="1"/>
+        <w:jc w:val="both"/>
+        <w:rPr/>
+      </w:pPr>
+      <w:r>
+        <w:rPr>
+          <w:rtl w:val="0"/>
+        </w:rPr>
+        <w:t xml:space="preserve">To notify the users regarding updates and changes in a project;</w:t>
+      </w:r>
+    </w:p>
+    <w:p>
+      <w:pPr>
+        <w:numPr>
+          <w:ilvl w:val="0"/>
+          <w:numId w:val="1"/>
+        </w:numPr>
+        <w:spacing w:line="240" w:lineRule="auto"/>
+        <w:ind w:left="720" w:hanging="360"/>
+        <w:contextualSpacing w:val="1"/>
+        <w:jc w:val="both"/>
+        <w:rPr/>
+      </w:pPr>
+      <w:r>
+        <w:rPr>
+          <w:rtl w:val="0"/>
+        </w:rPr>
+        <w:t xml:space="preserve">To provide a facility where templates for paperworks can be downloaded;</w:t>
+      </w:r>
+    </w:p>
+    <w:p>
+      <w:pPr>
+        <w:numPr>
+          <w:ilvl w:val="0"/>
+          <w:numId w:val="1"/>
+        </w:numPr>
+        <w:spacing w:line="240" w:lineRule="auto"/>
+        <w:ind w:left="720" w:hanging="360"/>
+        <w:contextualSpacing w:val="1"/>
+        <w:jc w:val="both"/>
+        <w:rPr/>
+      </w:pPr>
+      <w:r>
+        <w:rPr>
+          <w:rtl w:val="0"/>
+        </w:rPr>
+        <w:t xml:space="preserve">To provide a facility where the CSG secretary can input upcoming projects and automatically notify officers;</w:t>
+      </w:r>
+    </w:p>
+    <w:p>
+      <w:pPr>
+        <w:numPr>
+          <w:ilvl w:val="0"/>
+          <w:numId w:val="1"/>
+        </w:numPr>
+        <w:spacing w:line="240" w:lineRule="auto"/>
+        <w:ind w:left="720" w:hanging="360"/>
+        <w:contextualSpacing w:val="1"/>
+        <w:jc w:val="both"/>
+        <w:rPr/>
+      </w:pPr>
+      <w:r>
+        <w:rPr>
+          <w:rtl w:val="0"/>
+        </w:rPr>
+        <w:t xml:space="preserve">To provide a checklist for the necessary paperworks needed based on nature of activity;</w:t>
+      </w:r>
+    </w:p>
+    <w:p>
+      <w:pPr>
+        <w:numPr>
+          <w:ilvl w:val="0"/>
+          <w:numId w:val="1"/>
+        </w:numPr>
+        <w:spacing w:line="240" w:lineRule="auto"/>
+        <w:ind w:left="720" w:hanging="360"/>
+        <w:contextualSpacing w:val="1"/>
+        <w:jc w:val="both"/>
+        <w:rPr/>
+      </w:pPr>
+      <w:r>
+        <w:rPr>
+          <w:rtl w:val="0"/>
+        </w:rPr>
+        <w:t xml:space="preserve">To provide a checklist during the activity proper based on the objectives states in the pre-activity proposal</w:t>
+      </w:r>
+    </w:p>
+    <w:p>
+      <w:pPr>
+        <w:spacing w:line="240" w:lineRule="auto"/>
+        <w:contextualSpacing w:val="0"/>
+        <w:jc w:val="both"/>
+      </w:pPr>
+      <w:r>
+        <w:rPr>
+          <w:rtl w:val="0"/>
+        </w:rPr>
+      </w:r>
+    </w:p>
+    <w:p>
+      <w:pPr>
+        <w:spacing w:line="240" w:lineRule="auto"/>
+        <w:contextualSpacing w:val="0"/>
+        <w:jc w:val="both"/>
+      </w:pPr>
+      <w:r>
+        <w:rPr>
+          <w:b w:val="1"/>
+          <w:rtl w:val="0"/>
+        </w:rPr>
+        <w:t xml:space="preserve">4.2 Characteristics</w:t>
+      </w:r>
+    </w:p>
+    <w:p>
+      <w:pPr>
+        <w:spacing w:line="240" w:lineRule="auto"/>
+        <w:contextualSpacing w:val="0"/>
+        <w:jc w:val="both"/>
+      </w:pPr>
+      <w:r>
+        <w:rPr>
+          <w:rtl w:val="0"/>
+        </w:rPr>
+      </w:r>
+    </w:p>
+    <w:p>
+      <w:pPr>
+        <w:spacing w:line="240" w:lineRule="auto"/>
+        <w:contextualSpacing w:val="0"/>
+        <w:jc w:val="both"/>
+      </w:pPr>
+      <w:r>
+        <w:rPr>
+          <w:rtl w:val="0"/>
+        </w:rPr>
+        <w:t xml:space="preserve">The application must be </w:t>
+      </w:r>
+      <w:r>
+        <w:rPr>
+          <w:b w:val="1"/>
+          <w:rtl w:val="0"/>
+        </w:rPr>
+        <w:t xml:space="preserve">easily accessible</w:t>
+      </w:r>
+      <w:r>
+        <w:rPr>
+          <w:rtl w:val="0"/>
+        </w:rPr>
+        <w:t xml:space="preserve"> to all of the organization’s officers. It must be available with them on the go (it must run also on a mobile device) so that they may be notified once they start up the application.</w:t>
+      </w:r>
+    </w:p>
+    <w:p>
+      <w:pPr>
+        <w:spacing w:line="240" w:lineRule="auto"/>
+        <w:contextualSpacing w:val="0"/>
+        <w:jc w:val="both"/>
+      </w:pPr>
+      <w:r>
+        <w:rPr>
+          <w:rtl w:val="0"/>
+        </w:rPr>
+      </w:r>
+    </w:p>
+    <w:p>
+      <w:pPr>
+        <w:spacing w:line="240" w:lineRule="auto"/>
+        <w:contextualSpacing w:val="0"/>
+        <w:jc w:val="both"/>
+      </w:pPr>
+      <w:r>
+        <w:rPr>
+          <w:rtl w:val="0"/>
+        </w:rPr>
+        <w:t xml:space="preserve">The software data must be </w:t>
+      </w:r>
+      <w:r>
+        <w:rPr>
+          <w:b w:val="1"/>
+          <w:rtl w:val="0"/>
+        </w:rPr>
+        <w:t xml:space="preserve">dynamic</w:t>
+      </w:r>
+      <w:r>
+        <w:rPr>
+          <w:rtl w:val="0"/>
+        </w:rPr>
+        <w:t xml:space="preserve"> in a sense that the data that they can update is limited on the officer’s position. It must enable the CSG president to update the roster of planned activities, assign project heads, and update project statuses. Also, it must enable the committee heads to assign a project head within his/her pool of officers to a particular project and to be able to update their project status. Finally, it must enable the officers to update the status of their projects.</w:t>
+      </w:r>
+    </w:p>
+    <w:p>
+      <w:pPr>
+        <w:spacing w:line="240" w:lineRule="auto"/>
+        <w:contextualSpacing w:val="0"/>
+        <w:jc w:val="both"/>
+      </w:pPr>
+      <w:r>
+        <w:rPr>
+          <w:rtl w:val="0"/>
+        </w:rPr>
+      </w:r>
+    </w:p>
+    <w:p>
+      <w:pPr>
+        <w:spacing w:line="240" w:lineRule="auto"/>
+        <w:contextualSpacing w:val="0"/>
+        <w:jc w:val="both"/>
+      </w:pPr>
+      <w:r>
+        <w:rPr>
+          <w:rtl w:val="0"/>
+        </w:rPr>
+        <w:t xml:space="preserve">The application must also be </w:t>
+      </w:r>
+      <w:r>
+        <w:rPr>
+          <w:b w:val="1"/>
+          <w:rtl w:val="0"/>
+        </w:rPr>
+        <w:t xml:space="preserve">secure</w:t>
+      </w:r>
+      <w:r>
+        <w:rPr>
+          <w:rtl w:val="0"/>
+        </w:rPr>
+        <w:t xml:space="preserve"> that it can only be used by the organization’s officers. There should be a mechanism that authenticates a user if they are part of the organization or not.</w:t>
+      </w:r>
+    </w:p>
+    <w:p>
+      <w:pPr>
+        <w:spacing w:line="240" w:lineRule="auto"/>
+        <w:contextualSpacing w:val="0"/>
+        <w:jc w:val="both"/>
+      </w:pPr>
+      <w:r>
+        <w:rPr>
+          <w:rtl w:val="0"/>
+        </w:rPr>
+      </w:r>
+    </w:p>
+    <w:p>
+      <w:pPr>
+        <w:spacing w:line="240" w:lineRule="auto"/>
+        <w:contextualSpacing w:val="0"/>
+        <w:jc w:val="both"/>
+      </w:pPr>
+      <w:r>
+        <w:rPr>
+          <w:rtl w:val="0"/>
+        </w:rPr>
+        <w:t xml:space="preserve">The application must also be </w:t>
+      </w:r>
+      <w:r>
+        <w:rPr>
+          <w:b w:val="1"/>
+          <w:rtl w:val="0"/>
+        </w:rPr>
+        <w:t xml:space="preserve">efficient</w:t>
+      </w:r>
+      <w:r>
+        <w:rPr>
+          <w:rtl w:val="0"/>
+        </w:rPr>
+        <w:t xml:space="preserve"> since the system should be usable in any device, the user interface (UI) must be responsive.</w:t>
+      </w:r>
+    </w:p>
+    <w:p>
+      <w:pPr>
+        <w:spacing w:line="240" w:lineRule="auto"/>
+        <w:contextualSpacing w:val="0"/>
+        <w:jc w:val="both"/>
+      </w:pPr>
+      <w:r>
+        <w:rPr>
+          <w:rtl w:val="0"/>
+        </w:rPr>
+      </w:r>
+    </w:p>
+    <w:p>
+      <w:pPr>
+        <w:spacing w:line="240" w:lineRule="auto"/>
+        <w:contextualSpacing w:val="0"/>
+        <w:jc w:val="both"/>
+      </w:pPr>
+      <w:r>
+        <w:rPr>
+          <w:rtl w:val="0"/>
+        </w:rPr>
+        <w:t xml:space="preserve">The application must also be </w:t>
+      </w:r>
+      <w:r>
+        <w:rPr>
+          <w:b w:val="1"/>
+          <w:rtl w:val="0"/>
+        </w:rPr>
+        <w:t xml:space="preserve">easy to use</w:t>
+      </w:r>
+      <w:r>
+        <w:rPr>
+          <w:rtl w:val="0"/>
+        </w:rPr>
+        <w:t xml:space="preserve"> to avoid any complications that may arise in the usage of the application.</w:t>
+      </w:r>
+    </w:p>
+    <w:p>
+      <w:pPr>
+        <w:spacing w:line="240" w:lineRule="auto"/>
+        <w:contextualSpacing w:val="0"/>
+        <w:jc w:val="both"/>
+      </w:pPr>
+      <w:r>
+        <w:rPr>
+          <w:rtl w:val="0"/>
+        </w:rPr>
+      </w:r>
+    </w:p>
+    <w:p>
+      <w:pPr>
+        <w:spacing w:line="240" w:lineRule="auto"/>
+        <w:contextualSpacing w:val="0"/>
+        <w:jc w:val="both"/>
+      </w:pPr>
+      <w:r>
+        <w:rPr>
+          <w:rtl w:val="0"/>
+        </w:rPr>
+      </w:r>
+    </w:p>
+    <w:p>
+      <w:pPr>
+        <w:spacing w:line="240" w:lineRule="auto"/>
+        <w:contextualSpacing w:val="0"/>
+        <w:jc w:val="both"/>
+      </w:pPr>
+      <w:r>
+        <w:rPr>
+          <w:rtl w:val="0"/>
+        </w:rPr>
+      </w:r>
+    </w:p>
+    <w:p>
+      <w:pPr>
+        <w:spacing w:line="240" w:lineRule="auto"/>
+        <w:contextualSpacing w:val="0"/>
+        <w:jc w:val="both"/>
+      </w:pPr>
+      <w:r>
+        <w:rPr>
+          <w:rtl w:val="0"/>
+        </w:rPr>
+      </w:r>
+    </w:p>
+    <w:p>
+      <w:pPr>
+        <w:spacing w:line="240" w:lineRule="auto"/>
+        <w:contextualSpacing w:val="0"/>
+        <w:jc w:val="both"/>
+      </w:pPr>
+      <w:r>
+        <w:rPr>
+          <w:rtl w:val="0"/>
+        </w:rPr>
+      </w:r>
+    </w:p>
+    <w:p>
+      <w:pPr>
+        <w:spacing w:line="240" w:lineRule="auto"/>
+        <w:contextualSpacing w:val="0"/>
+        <w:jc w:val="both"/>
+      </w:pPr>
+      <w:r>
+        <w:rPr>
+          <w:rtl w:val="0"/>
+        </w:rPr>
+      </w:r>
+    </w:p>
+    <w:p>
+      <w:pPr>
+        <w:spacing w:line="240" w:lineRule="auto"/>
+        <w:contextualSpacing w:val="0"/>
+        <w:jc w:val="both"/>
+      </w:pPr>
+      <w:r>
+        <w:rPr>
+          <w:rtl w:val="0"/>
+        </w:rPr>
+      </w:r>
+    </w:p>
+    <w:p>
+      <w:pPr>
+        <w:spacing w:line="240" w:lineRule="auto"/>
+        <w:contextualSpacing w:val="0"/>
+        <w:jc w:val="both"/>
+      </w:pPr>
+      <w:r>
+        <w:rPr>
+          <w:rtl w:val="0"/>
+        </w:rPr>
+      </w:r>
+    </w:p>
+    <w:p>
+      <w:pPr>
+        <w:spacing w:line="240" w:lineRule="auto"/>
+        <w:contextualSpacing w:val="0"/>
+        <w:jc w:val="both"/>
+      </w:pPr>
+      <w:r>
+        <w:rPr>
+          <w:rtl w:val="0"/>
+        </w:rPr>
+      </w:r>
+    </w:p>
+    <w:p>
+      <w:pPr>
+        <w:spacing w:line="240" w:lineRule="auto"/>
+        <w:contextualSpacing w:val="0"/>
+        <w:jc w:val="both"/>
+      </w:pPr>
+      <w:r>
+        <w:rPr>
+          <w:b w:val="1"/>
+          <w:sz w:val="24"/>
+          <w:szCs w:val="24"/>
+          <w:rtl w:val="0"/>
+        </w:rPr>
+        <w:t xml:space="preserve">5 User Stories</w:t>
+      </w:r>
+    </w:p>
+    <w:p>
+      <w:pPr>
+        <w:spacing w:line="240" w:lineRule="auto"/>
+        <w:contextualSpacing w:val="0"/>
+        <w:jc w:val="both"/>
+      </w:pPr>
+      <w:r>
+        <w:rPr>
+          <w:rtl w:val="0"/>
+        </w:rPr>
+      </w:r>
+    </w:p>
+    <w:p>
+      <w:pPr>
+        <w:spacing w:line="240" w:lineRule="auto"/>
+        <w:ind w:firstLine="720"/>
+        <w:contextualSpacing w:val="0"/>
+        <w:jc w:val="both"/>
+      </w:pPr>
+      <w:r>
+        <w:rPr>
+          <w:b w:val="1"/>
+          <w:sz w:val="24"/>
+          <w:szCs w:val="24"/>
+          <w:rtl w:val="0"/>
+        </w:rPr>
+        <w:t xml:space="preserve">5.1</w:t>
+      </w:r>
+    </w:p>
+    <w:p>
+      <w:pPr>
+        <w:spacing w:line="240" w:lineRule="auto"/>
+        <w:ind w:firstLine="720"/>
+        <w:contextualSpacing w:val="0"/>
+        <w:jc w:val="both"/>
+        <w:rPr/>
+      </w:pPr>
+      <w:r>
+        <w:rPr>
+          <w:b w:val="1"/>
+          <w:sz w:val="24"/>
+          <w:szCs w:val="24"/>
+          <w:rtl w:val="0"/>
+        </w:rPr>
+        <w:t xml:space="preserve"> </w:t>
+      </w:r>
+    </w:p>
+    <w:p>
+      <w:pPr>
+        <w:spacing w:line="240" w:lineRule="auto"/>
+        <w:contextualSpacing w:val="0"/>
+        <w:jc w:val="both"/>
+      </w:pPr>
+      <w:r>
+        <w:rPr>
+          <w:rtl w:val="0"/>
+        </w:rPr>
+      </w:r>
+    </w:p>
+    <w:p>
+      <w:pPr>
+        <w:spacing w:line="240" w:lineRule="auto"/>
+        <w:contextualSpacing w:val="0"/>
+        <w:jc w:val="both"/>
+      </w:pPr>
+      <w:r>
+        <w:rPr>
+          <w:rtl w:val="0"/>
+        </w:rPr>
+      </w:r>
+    </w:p>
+    <w:p>
+      <w:pPr>
+        <w:spacing w:line="240" w:lineRule="auto"/>
+        <w:contextualSpacing w:val="0"/>
+        <w:jc w:val="both"/>
+      </w:pPr>
+      <w:r>
+        <w:rPr>
+          <w:rtl w:val="0"/>
+        </w:rPr>
+      </w:r>
+    </w:p>
+    <w:p>
+      <w:pPr>
+        <w:spacing w:line="240" w:lineRule="auto"/>
+        <w:contextualSpacing w:val="0"/>
+        <w:jc w:val="both"/>
+      </w:pPr>
+      <w:r>
+        <w:rPr>
+          <w:b w:val="1"/>
+          <w:sz w:val="24"/>
+          <w:szCs w:val="24"/>
+          <w:rtl w:val="0"/>
+        </w:rPr>
+        <w:t xml:space="preserve">Appendix A - Improved Business Process</w:t>
+      </w:r>
+    </w:p>
+    <w:p>
+      <w:pPr>
+        <w:spacing w:line="240" w:lineRule="auto"/>
+        <w:contextualSpacing w:val="0"/>
+        <w:jc w:val="both"/>
+      </w:pPr>
+      <w:r>
+        <w:rPr>
+          <w:rtl w:val="0"/>
+        </w:rPr>
+      </w:r>
+    </w:p>
+    <w:p>
+      <w:pPr>
+        <w:spacing w:line="240" w:lineRule="auto"/>
+        <w:contextualSpacing w:val="0"/>
+        <w:jc w:val="both"/>
+      </w:pPr>
+      <w:r>
+        <w:rPr>
+          <w:rtl w:val="0"/>
+        </w:rPr>
+        <w:t xml:space="preserve">With the help of the software solution implemented by the House of Megan, the developers hope that the business process of the CSG improves. The following images displays how software solution may be integrated with the current business process of the organization.</w:t>
       </w:r>
     </w:p>
     <w:p>
@@ -4202,14 +5376,97 @@
         <w:contextualSpacing w:val="1"/>
         <w:jc w:val="both"/>
         <w:rPr>
-          <w:u w:val="none"/>
-        </w:rPr>
-      </w:pPr>
-      <w:r>
-        <w:rPr>
-          <w:rtl w:val="0"/>
-        </w:rPr>
-        <w:t xml:space="preserve">To provide a facility for monitoring the status of the required paperwork;</w:t>
+          <w:b w:val="1"/>
+        </w:rPr>
+      </w:pPr>
+      <w:r>
+        <w:rPr>
+          <w:b w:val="1"/>
+          <w:rtl w:val="0"/>
+        </w:rPr>
+        <w:t xml:space="preserve">Conceptualizing the Project</w:t>
+      </w:r>
+    </w:p>
+    <w:p>
+      <w:pPr>
+        <w:spacing w:line="240" w:lineRule="auto"/>
+        <w:contextualSpacing w:val="0"/>
+        <w:jc w:val="both"/>
+      </w:pPr>
+      <w:r>
+        <w:rPr>
+          <w:rtl w:val="0"/>
+        </w:rPr>
+      </w:r>
+    </w:p>
+    <w:p>
+      <w:pPr>
+        <w:spacing w:line="240" w:lineRule="auto"/>
+        <w:contextualSpacing w:val="0"/>
+        <w:jc w:val="both"/>
+      </w:pPr>
+      <w:r>
+        <w:drawing>
+          <wp:inline distB="114300" distT="114300" distL="114300" distR="114300">
+            <wp:extent cx="5731200" cy="2628900"/>
+            <wp:effectExtent b="0" l="0" r="0" t="0"/>
+            <wp:docPr id="15" name="image31.png"/>
+            <a:graphic>
+              <a:graphicData uri="http://schemas.openxmlformats.org/drawingml/2006/picture">
+                <pic:pic>
+                  <pic:nvPicPr>
+                    <pic:cNvPr id="0" name="image31.png"/>
+                    <pic:cNvPicPr preferRelativeResize="0"/>
+                  </pic:nvPicPr>
+                  <pic:blipFill>
+                    <a:blip r:embed="rId11"/>
+                    <a:srcRect b="0" l="0" r="0" t="0"/>
+                    <a:stretch>
+                      <a:fillRect/>
+                    </a:stretch>
+                  </pic:blipFill>
+                  <pic:spPr>
+                    <a:xfrm>
+                      <a:off x="0" y="0"/>
+                      <a:ext cx="5731200" cy="2628900"/>
+                    </a:xfrm>
+                    <a:prstGeom prst="rect"/>
+                    <a:ln/>
+                  </pic:spPr>
+                </pic:pic>
+              </a:graphicData>
+            </a:graphic>
+          </wp:inline>
+        </w:drawing>
+      </w:r>
+      <w:r>
+        <w:rPr>
+          <w:rtl w:val="0"/>
+        </w:rPr>
+      </w:r>
+    </w:p>
+    <w:p>
+      <w:pPr>
+        <w:spacing w:line="240" w:lineRule="auto"/>
+        <w:contextualSpacing w:val="0"/>
+        <w:jc w:val="both"/>
+      </w:pPr>
+      <w:r>
+        <w:rPr>
+          <w:rtl w:val="0"/>
+        </w:rPr>
+      </w:r>
+    </w:p>
+    <w:p>
+      <w:pPr>
+        <w:spacing w:line="240" w:lineRule="auto"/>
+        <w:contextualSpacing w:val="0"/>
+        <w:jc w:val="both"/>
+      </w:pPr>
+      <w:r>
+        <w:rPr>
+          <w:rtl w:val="0"/>
+        </w:rPr>
       </w:r>
     </w:p>
     <w:p>
@@ -4223,14 +5480,73 @@
         <w:contextualSpacing w:val="1"/>
         <w:jc w:val="both"/>
         <w:rPr>
-          <w:u w:val="none"/>
-        </w:rPr>
-      </w:pPr>
-      <w:r>
-        <w:rPr>
-          <w:rtl w:val="0"/>
-        </w:rPr>
-        <w:t xml:space="preserve">To provide a facility for tracking of the necessary paperwork for a project;</w:t>
+          <w:b w:val="1"/>
+        </w:rPr>
+      </w:pPr>
+      <w:r>
+        <w:rPr>
+          <w:b w:val="1"/>
+          <w:rtl w:val="0"/>
+        </w:rPr>
+        <w:t xml:space="preserve">Before the Event Execution</w:t>
+      </w:r>
+    </w:p>
+    <w:p>
+      <w:pPr>
+        <w:spacing w:line="240" w:lineRule="auto"/>
+        <w:contextualSpacing w:val="0"/>
+        <w:jc w:val="both"/>
+      </w:pPr>
+      <w:r>
+        <w:drawing>
+          <wp:inline distB="114300" distT="114300" distL="114300" distR="114300">
+            <wp:extent cx="5731200" cy="3200400"/>
+            <wp:effectExtent b="0" l="0" r="0" t="0"/>
+            <wp:docPr id="4" name="image20.png"/>
+            <a:graphic>
+              <a:graphicData uri="http://schemas.openxmlformats.org/drawingml/2006/picture">
+                <pic:pic>
+                  <pic:nvPicPr>
+                    <pic:cNvPr id="0" name="image20.png"/>
+                    <pic:cNvPicPr preferRelativeResize="0"/>
+                  </pic:nvPicPr>
+                  <pic:blipFill>
+                    <a:blip r:embed="rId12"/>
+                    <a:srcRect b="0" l="0" r="0" t="0"/>
+                    <a:stretch>
+                      <a:fillRect/>
+                    </a:stretch>
+                  </pic:blipFill>
+                  <pic:spPr>
+                    <a:xfrm>
+                      <a:off x="0" y="0"/>
+                      <a:ext cx="5731200" cy="3200400"/>
+                    </a:xfrm>
+                    <a:prstGeom prst="rect"/>
+                    <a:ln/>
+                  </pic:spPr>
+                </pic:pic>
+              </a:graphicData>
+            </a:graphic>
+          </wp:inline>
+        </w:drawing>
+      </w:r>
+      <w:r>
+        <w:rPr>
+          <w:rtl w:val="0"/>
+        </w:rPr>
+      </w:r>
+    </w:p>
+    <w:p>
+      <w:pPr>
+        <w:spacing w:line="240" w:lineRule="auto"/>
+        <w:contextualSpacing w:val="0"/>
+        <w:jc w:val="both"/>
+      </w:pPr>
+      <w:r>
+        <w:rPr>
+          <w:rtl w:val="0"/>
+        </w:rPr>
       </w:r>
     </w:p>
     <w:p>
@@ -4244,40 +5560,107 @@
         <w:contextualSpacing w:val="1"/>
         <w:jc w:val="both"/>
         <w:rPr>
-          <w:u w:val="none"/>
-        </w:rPr>
-      </w:pPr>
-      <w:r>
-        <w:rPr>
-          <w:rtl w:val="0"/>
-        </w:rPr>
-        <w:t xml:space="preserve">To notify the users regarding updates and changes in a project;</w:t>
-      </w:r>
-    </w:p>
-    <w:p>
-      <w:pPr>
-        <w:spacing w:line="240" w:lineRule="auto"/>
-        <w:contextualSpacing w:val="0"/>
-        <w:jc w:val="both"/>
-      </w:pPr>
-      <w:r>
-        <w:rPr>
-          <w:rtl w:val="0"/>
-        </w:rPr>
-      </w:r>
-    </w:p>
-    <w:p>
-      <w:pPr>
-        <w:spacing w:line="240" w:lineRule="auto"/>
-        <w:contextualSpacing w:val="0"/>
-        <w:jc w:val="both"/>
-      </w:pPr>
-      <w:r>
-        <w:rPr>
-          <w:b w:val="1"/>
-          <w:rtl w:val="0"/>
-        </w:rPr>
-        <w:t xml:space="preserve">4.2 Characteristics</w:t>
+          <w:b w:val="1"/>
+        </w:rPr>
+      </w:pPr>
+      <w:r>
+        <w:rPr>
+          <w:b w:val="1"/>
+          <w:rtl w:val="0"/>
+        </w:rPr>
+        <w:t xml:space="preserve">During the Event</w:t>
+      </w:r>
+    </w:p>
+    <w:p>
+      <w:pPr>
+        <w:spacing w:line="240" w:lineRule="auto"/>
+        <w:contextualSpacing w:val="0"/>
+        <w:jc w:val="both"/>
+      </w:pPr>
+      <w:r>
+        <w:rPr>
+          <w:rtl w:val="0"/>
+        </w:rPr>
+      </w:r>
+    </w:p>
+    <w:p>
+      <w:pPr>
+        <w:spacing w:line="240" w:lineRule="auto"/>
+        <w:contextualSpacing w:val="0"/>
+        <w:jc w:val="both"/>
+      </w:pPr>
+      <w:r>
+        <w:drawing>
+          <wp:inline distB="114300" distT="114300" distL="114300" distR="114300">
+            <wp:extent cx="5731200" cy="3149600"/>
+            <wp:effectExtent b="0" l="0" r="0" t="0"/>
+            <wp:docPr id="5" name="image21.png"/>
+            <a:graphic>
+              <a:graphicData uri="http://schemas.openxmlformats.org/drawingml/2006/picture">
+                <pic:pic>
+                  <pic:nvPicPr>
+                    <pic:cNvPr id="0" name="image21.png"/>
+                    <pic:cNvPicPr preferRelativeResize="0"/>
+                  </pic:nvPicPr>
+                  <pic:blipFill>
+                    <a:blip r:embed="rId13"/>
+                    <a:srcRect b="0" l="0" r="0" t="0"/>
+                    <a:stretch>
+                      <a:fillRect/>
+                    </a:stretch>
+                  </pic:blipFill>
+                  <pic:spPr>
+                    <a:xfrm>
+                      <a:off x="0" y="0"/>
+                      <a:ext cx="5731200" cy="3149600"/>
+                    </a:xfrm>
+                    <a:prstGeom prst="rect"/>
+                    <a:ln/>
+                  </pic:spPr>
+                </pic:pic>
+              </a:graphicData>
+            </a:graphic>
+          </wp:inline>
+        </w:drawing>
+      </w:r>
+      <w:r>
+        <w:rPr>
+          <w:rtl w:val="0"/>
+        </w:rPr>
+      </w:r>
+    </w:p>
+    <w:p>
+      <w:pPr>
+        <w:numPr>
+          <w:ilvl w:val="0"/>
+          <w:numId w:val="3"/>
+        </w:numPr>
+        <w:spacing w:line="240" w:lineRule="auto"/>
+        <w:ind w:left="720" w:hanging="360"/>
+        <w:contextualSpacing w:val="1"/>
+        <w:jc w:val="both"/>
+        <w:rPr>
+          <w:b w:val="1"/>
+        </w:rPr>
+      </w:pPr>
+      <w:r>
+        <w:rPr>
+          <w:b w:val="1"/>
+          <w:rtl w:val="0"/>
+        </w:rPr>
+        <w:t xml:space="preserve">After the Event</w:t>
+      </w:r>
+    </w:p>
+    <w:p>
+      <w:pPr>
+        <w:spacing w:line="240" w:lineRule="auto"/>
+        <w:contextualSpacing w:val="0"/>
+        <w:jc w:val="both"/>
+      </w:pPr>
+      <w:r>
+        <w:rPr>
+          <w:rtl w:val="0"/>
+        </w:rPr>
       </w:r>
     </w:p>
     <w:p>
@@ -4316,37 +5699,43 @@
         <w:jc w:val="both"/>
       </w:pPr>
       <w:r>
-        <w:rPr>
-          <w:rtl w:val="0"/>
-        </w:rPr>
-      </w:r>
-    </w:p>
-    <w:p>
-      <w:pPr>
-        <w:spacing w:line="240" w:lineRule="auto"/>
-        <w:contextualSpacing w:val="0"/>
-        <w:jc w:val="both"/>
-      </w:pPr>
-      <w:r>
-        <w:rPr>
-          <w:rtl w:val="0"/>
-        </w:rPr>
-      </w:r>
-    </w:p>
-    <w:p>
-      <w:pPr>
-        <w:spacing w:line="240" w:lineRule="auto"/>
-        <w:contextualSpacing w:val="0"/>
-        <w:jc w:val="both"/>
-      </w:pPr>
-      <w:r>
-        <w:rPr>
-          <w:b w:val="1"/>
-          <w:sz w:val="24"/>
-          <w:szCs w:val="24"/>
-          <w:rtl w:val="0"/>
-        </w:rPr>
-        <w:t xml:space="preserve">Appendix A - Improved Business Process</w:t>
+        <w:drawing>
+          <wp:inline distB="114300" distT="114300" distL="114300" distR="114300">
+            <wp:extent cx="3871913" cy="2899707"/>
+            <wp:effectExtent b="0" l="0" r="0" t="0"/>
+            <wp:docPr id="7" name="image23.png"/>
+            <a:graphic>
+              <a:graphicData uri="http://schemas.openxmlformats.org/drawingml/2006/picture">
+                <pic:pic>
+                  <pic:nvPicPr>
+                    <pic:cNvPr id="0" name="image23.png"/>
+                    <pic:cNvPicPr preferRelativeResize="0"/>
+                  </pic:nvPicPr>
+                  <pic:blipFill>
+                    <a:blip r:embed="rId14"/>
+                    <a:srcRect b="0" l="0" r="0" t="0"/>
+                    <a:stretch>
+                      <a:fillRect/>
+                    </a:stretch>
+                  </pic:blipFill>
+                  <pic:spPr>
+                    <a:xfrm>
+                      <a:off x="0" y="0"/>
+                      <a:ext cx="3871913" cy="2899707"/>
+                    </a:xfrm>
+                    <a:prstGeom prst="rect"/>
+                    <a:ln/>
+                  </pic:spPr>
+                </pic:pic>
+              </a:graphicData>
+            </a:graphic>
+          </wp:inline>
+        </w:drawing>
+      </w:r>
+      <w:r>
+        <w:rPr>
+          <w:rtl w:val="0"/>
+        </w:rPr>
       </w:r>
     </w:p>
     <w:p>
@@ -6703,16 +8092,16 @@
           <wp:inline distB="114300" distT="114300" distL="114300" distR="114300">
             <wp:extent cx="5731200" cy="3365500"/>
             <wp:effectExtent b="0" l="0" r="0" t="0"/>
-            <wp:docPr descr="slife_activityapproval.jpg" id="1" name="image13.jpg"/>
+            <wp:docPr descr="slife_activityapproval.jpg" id="11" name="image27.jpg"/>
             <a:graphic>
               <a:graphicData uri="http://schemas.openxmlformats.org/drawingml/2006/picture">
                 <pic:pic>
                   <pic:nvPicPr>
-                    <pic:cNvPr descr="slife_activityapproval.jpg" id="0" name="image13.jpg"/>
+                    <pic:cNvPr descr="slife_activityapproval.jpg" id="0" name="image27.jpg"/>
                     <pic:cNvPicPr preferRelativeResize="0"/>
                   </pic:nvPicPr>
                   <pic:blipFill>
-                    <a:blip r:embed="rId11"/>
+                    <a:blip r:embed="rId15"/>
                     <a:srcRect b="0" l="0" r="0" t="0"/>
                     <a:stretch>
                       <a:fillRect/>
@@ -6742,19 +8131,17 @@
       <w:pPr>
         <w:spacing w:line="240" w:lineRule="auto"/>
         <w:contextualSpacing w:val="0"/>
-        <w:jc w:val="left"/>
-      </w:pPr>
-      <w:r>
-        <w:rPr>
-          <w:rtl w:val="0"/>
-        </w:rPr>
-      </w:r>
-    </w:p>
-    <w:p>
-      <w:pPr>
-        <w:spacing w:line="240" w:lineRule="auto"/>
-        <w:contextualSpacing w:val="0"/>
-        <w:jc w:val="left"/>
+      </w:pPr>
+      <w:r>
+        <w:rPr>
+          <w:rtl w:val="0"/>
+        </w:rPr>
+      </w:r>
+    </w:p>
+    <w:p>
+      <w:pPr>
+        <w:spacing w:line="240" w:lineRule="auto"/>
+        <w:contextualSpacing w:val="0"/>
       </w:pPr>
       <w:r>
         <w:rPr>
@@ -6767,35 +8154,33 @@
       <w:pPr>
         <w:spacing w:line="240" w:lineRule="auto"/>
         <w:contextualSpacing w:val="0"/>
-        <w:jc w:val="left"/>
-      </w:pPr>
-      <w:r>
-        <w:rPr>
-          <w:rtl w:val="0"/>
-        </w:rPr>
-      </w:r>
-    </w:p>
-    <w:p>
-      <w:pPr>
-        <w:spacing w:line="240" w:lineRule="auto"/>
-        <w:contextualSpacing w:val="0"/>
-        <w:jc w:val="left"/>
+      </w:pPr>
+      <w:r>
+        <w:rPr>
+          <w:rtl w:val="0"/>
+        </w:rPr>
+      </w:r>
+    </w:p>
+    <w:p>
+      <w:pPr>
+        <w:spacing w:line="240" w:lineRule="auto"/>
+        <w:contextualSpacing w:val="0"/>
       </w:pPr>
       <w:r>
         <w:drawing>
           <wp:inline distB="114300" distT="114300" distL="114300" distR="114300">
             <wp:extent cx="5731200" cy="3657600"/>
             <wp:effectExtent b="0" l="0" r="0" t="0"/>
-            <wp:docPr id="12" name="image24.png"/>
+            <wp:docPr id="3" name="image14.png"/>
             <a:graphic>
               <a:graphicData uri="http://schemas.openxmlformats.org/drawingml/2006/picture">
                 <pic:pic>
                   <pic:nvPicPr>
-                    <pic:cNvPr id="0" name="image24.png"/>
+                    <pic:cNvPr id="0" name="image14.png"/>
                     <pic:cNvPicPr preferRelativeResize="0"/>
                   </pic:nvPicPr>
                   <pic:blipFill>
-                    <a:blip r:embed="rId12"/>
+                    <a:blip r:embed="rId16"/>
                     <a:srcRect b="0" l="0" r="0" t="0"/>
                     <a:stretch>
                       <a:fillRect/>
@@ -6825,19 +8210,17 @@
       <w:pPr>
         <w:spacing w:line="240" w:lineRule="auto"/>
         <w:contextualSpacing w:val="0"/>
-        <w:jc w:val="left"/>
-      </w:pPr>
-      <w:r>
-        <w:rPr>
-          <w:rtl w:val="0"/>
-        </w:rPr>
-      </w:r>
-    </w:p>
-    <w:p>
-      <w:pPr>
-        <w:spacing w:line="240" w:lineRule="auto"/>
-        <w:contextualSpacing w:val="0"/>
-        <w:jc w:val="left"/>
+      </w:pPr>
+      <w:r>
+        <w:rPr>
+          <w:rtl w:val="0"/>
+        </w:rPr>
+      </w:r>
+    </w:p>
+    <w:p>
+      <w:pPr>
+        <w:spacing w:line="240" w:lineRule="auto"/>
+        <w:contextualSpacing w:val="0"/>
       </w:pPr>
       <w:r>
         <w:rPr>
@@ -6850,35 +8233,33 @@
       <w:pPr>
         <w:spacing w:line="240" w:lineRule="auto"/>
         <w:contextualSpacing w:val="0"/>
-        <w:jc w:val="left"/>
-      </w:pPr>
-      <w:r>
-        <w:rPr>
-          <w:rtl w:val="0"/>
-        </w:rPr>
-      </w:r>
-    </w:p>
-    <w:p>
-      <w:pPr>
-        <w:spacing w:line="240" w:lineRule="auto"/>
-        <w:contextualSpacing w:val="0"/>
-        <w:jc w:val="left"/>
+      </w:pPr>
+      <w:r>
+        <w:rPr>
+          <w:rtl w:val="0"/>
+        </w:rPr>
+      </w:r>
+    </w:p>
+    <w:p>
+      <w:pPr>
+        <w:spacing w:line="240" w:lineRule="auto"/>
+        <w:contextualSpacing w:val="0"/>
       </w:pPr>
       <w:r>
         <w:drawing>
           <wp:inline distB="114300" distT="114300" distL="114300" distR="114300">
             <wp:extent cx="5731200" cy="3683000"/>
             <wp:effectExtent b="0" l="0" r="0" t="0"/>
-            <wp:docPr id="13" name="image25.png"/>
+            <wp:docPr id="13" name="image29.png"/>
             <a:graphic>
               <a:graphicData uri="http://schemas.openxmlformats.org/drawingml/2006/picture">
                 <pic:pic>
                   <pic:nvPicPr>
-                    <pic:cNvPr id="0" name="image25.png"/>
+                    <pic:cNvPr id="0" name="image29.png"/>
                     <pic:cNvPicPr preferRelativeResize="0"/>
                   </pic:nvPicPr>
                   <pic:blipFill>
-                    <a:blip r:embed="rId13"/>
+                    <a:blip r:embed="rId17"/>
                     <a:srcRect b="0" l="0" r="0" t="0"/>
                     <a:stretch>
                       <a:fillRect/>
@@ -6908,35 +8289,33 @@
       <w:pPr>
         <w:spacing w:line="240" w:lineRule="auto"/>
         <w:contextualSpacing w:val="0"/>
-        <w:jc w:val="left"/>
-      </w:pPr>
-      <w:r>
-        <w:rPr>
-          <w:rtl w:val="0"/>
-        </w:rPr>
-      </w:r>
-    </w:p>
-    <w:p>
-      <w:pPr>
-        <w:spacing w:line="240" w:lineRule="auto"/>
-        <w:contextualSpacing w:val="0"/>
-        <w:jc w:val="left"/>
+      </w:pPr>
+      <w:r>
+        <w:rPr>
+          <w:rtl w:val="0"/>
+        </w:rPr>
+      </w:r>
+    </w:p>
+    <w:p>
+      <w:pPr>
+        <w:spacing w:line="240" w:lineRule="auto"/>
+        <w:contextualSpacing w:val="0"/>
       </w:pPr>
       <w:r>
         <w:drawing>
           <wp:inline distB="114300" distT="114300" distL="114300" distR="114300">
             <wp:extent cx="5731200" cy="3695700"/>
             <wp:effectExtent b="0" l="0" r="0" t="0"/>
-            <wp:docPr id="6" name="image18.png"/>
+            <wp:docPr id="2" name="image13.png"/>
             <a:graphic>
               <a:graphicData uri="http://schemas.openxmlformats.org/drawingml/2006/picture">
                 <pic:pic>
                   <pic:nvPicPr>
-                    <pic:cNvPr id="0" name="image18.png"/>
+                    <pic:cNvPr id="0" name="image13.png"/>
                     <pic:cNvPicPr preferRelativeResize="0"/>
                   </pic:nvPicPr>
                   <pic:blipFill>
-                    <a:blip r:embed="rId14"/>
+                    <a:blip r:embed="rId18"/>
                     <a:srcRect b="0" l="0" r="0" t="0"/>
                     <a:stretch>
                       <a:fillRect/>
@@ -6966,31 +8345,28 @@
       <w:pPr>
         <w:spacing w:line="240" w:lineRule="auto"/>
         <w:contextualSpacing w:val="0"/>
-        <w:jc w:val="left"/>
-      </w:pPr>
-      <w:r>
-        <w:rPr>
-          <w:rtl w:val="0"/>
-        </w:rPr>
-      </w:r>
-    </w:p>
-    <w:p>
-      <w:pPr>
-        <w:spacing w:line="240" w:lineRule="auto"/>
-        <w:contextualSpacing w:val="0"/>
-        <w:jc w:val="left"/>
-      </w:pPr>
-      <w:r>
-        <w:rPr>
-          <w:rtl w:val="0"/>
-        </w:rPr>
-      </w:r>
-    </w:p>
-    <w:p>
-      <w:pPr>
-        <w:spacing w:line="240" w:lineRule="auto"/>
-        <w:contextualSpacing w:val="0"/>
-        <w:jc w:val="left"/>
+      </w:pPr>
+      <w:r>
+        <w:rPr>
+          <w:rtl w:val="0"/>
+        </w:rPr>
+      </w:r>
+    </w:p>
+    <w:p>
+      <w:pPr>
+        <w:spacing w:line="240" w:lineRule="auto"/>
+        <w:contextualSpacing w:val="0"/>
+      </w:pPr>
+      <w:r>
+        <w:rPr>
+          <w:rtl w:val="0"/>
+        </w:rPr>
+      </w:r>
+    </w:p>
+    <w:p>
+      <w:pPr>
+        <w:spacing w:line="240" w:lineRule="auto"/>
+        <w:contextualSpacing w:val="0"/>
       </w:pPr>
       <w:r>
         <w:rPr>
@@ -7055,16 +8431,16 @@
           <wp:inline distB="114300" distT="114300" distL="114300" distR="114300">
             <wp:extent cx="5731200" cy="3695700"/>
             <wp:effectExtent b="0" l="0" r="0" t="0"/>
-            <wp:docPr id="2" name="image14.png"/>
+            <wp:docPr id="14" name="image30.png"/>
             <a:graphic>
               <a:graphicData uri="http://schemas.openxmlformats.org/drawingml/2006/picture">
                 <pic:pic>
                   <pic:nvPicPr>
-                    <pic:cNvPr id="0" name="image14.png"/>
+                    <pic:cNvPr id="0" name="image30.png"/>
                     <pic:cNvPicPr preferRelativeResize="0"/>
                   </pic:nvPicPr>
                   <pic:blipFill>
-                    <a:blip r:embed="rId15"/>
+                    <a:blip r:embed="rId19"/>
                     <a:srcRect b="0" l="0" r="0" t="0"/>
                     <a:stretch>
                       <a:fillRect/>
@@ -7134,16 +8510,16 @@
           <wp:inline distB="114300" distT="114300" distL="114300" distR="114300">
             <wp:extent cx="5731200" cy="3670300"/>
             <wp:effectExtent b="0" l="0" r="0" t="0"/>
-            <wp:docPr id="10" name="image22.png"/>
+            <wp:docPr id="9" name="image25.png"/>
             <a:graphic>
               <a:graphicData uri="http://schemas.openxmlformats.org/drawingml/2006/picture">
                 <pic:pic>
                   <pic:nvPicPr>
-                    <pic:cNvPr id="0" name="image22.png"/>
+                    <pic:cNvPr id="0" name="image25.png"/>
                     <pic:cNvPicPr preferRelativeResize="0"/>
                   </pic:nvPicPr>
                   <pic:blipFill>
-                    <a:blip r:embed="rId16"/>
+                    <a:blip r:embed="rId20"/>
                     <a:srcRect b="0" l="0" r="0" t="0"/>
                     <a:stretch>
                       <a:fillRect/>
@@ -7213,16 +8589,16 @@
           <wp:inline distB="114300" distT="114300" distL="114300" distR="114300">
             <wp:extent cx="4010025" cy="5181600"/>
             <wp:effectExtent b="0" l="0" r="0" t="0"/>
-            <wp:docPr id="5" name="image17.png"/>
+            <wp:docPr id="16" name="image32.png"/>
             <a:graphic>
               <a:graphicData uri="http://schemas.openxmlformats.org/drawingml/2006/picture">
                 <pic:pic>
                   <pic:nvPicPr>
-                    <pic:cNvPr id="0" name="image17.png"/>
+                    <pic:cNvPr id="0" name="image32.png"/>
                     <pic:cNvPicPr preferRelativeResize="0"/>
                   </pic:nvPicPr>
                   <pic:blipFill>
-                    <a:blip r:embed="rId17"/>
+                    <a:blip r:embed="rId21"/>
                     <a:srcRect b="0" l="0" r="0" t="0"/>
                     <a:stretch>
                       <a:fillRect/>
@@ -7427,51 +8803,59 @@
       <w:pPr>
         <w:spacing w:line="240" w:lineRule="auto"/>
         <w:contextualSpacing w:val="0"/>
+      </w:pPr>
+      <w:r>
+        <w:rPr>
+          <w:rtl w:val="0"/>
+        </w:rPr>
+      </w:r>
+    </w:p>
+    <w:p>
+      <w:pPr>
+        <w:spacing w:line="240" w:lineRule="auto"/>
+        <w:contextualSpacing w:val="0"/>
+      </w:pPr>
+      <w:r>
+        <w:rPr>
+          <w:rtl w:val="0"/>
+        </w:rPr>
+      </w:r>
+    </w:p>
+    <w:p>
+      <w:pPr>
+        <w:spacing w:line="240" w:lineRule="auto"/>
+        <w:contextualSpacing w:val="0"/>
+      </w:pPr>
+      <w:r>
+        <w:rPr>
+          <w:rtl w:val="0"/>
+        </w:rPr>
+      </w:r>
+    </w:p>
+    <w:p>
+      <w:pPr>
+        <w:spacing w:line="240" w:lineRule="auto"/>
+        <w:contextualSpacing w:val="0"/>
+      </w:pPr>
+      <w:r>
+        <w:rPr>
+          <w:b w:val="1"/>
+          <w:rtl w:val="0"/>
+        </w:rPr>
+        <w:t xml:space="preserve">                          </w:t>
+      </w:r>
+      <w:r>
+        <w:rPr>
+          <w:rtl w:val="0"/>
+        </w:rPr>
+      </w:r>
+    </w:p>
+    <w:p>
+      <w:pPr>
+        <w:spacing w:line="240" w:lineRule="auto"/>
+        <w:contextualSpacing w:val="0"/>
         <w:jc w:val="left"/>
       </w:pPr>
-      <w:r>
-        <w:rPr>
-          <w:rtl w:val="0"/>
-        </w:rPr>
-      </w:r>
-    </w:p>
-    <w:p>
-      <w:pPr>
-        <w:spacing w:line="240" w:lineRule="auto"/>
-        <w:contextualSpacing w:val="0"/>
-        <w:jc w:val="left"/>
-      </w:pPr>
-      <w:r>
-        <w:rPr>
-          <w:rtl w:val="0"/>
-        </w:rPr>
-      </w:r>
-    </w:p>
-    <w:p>
-      <w:pPr>
-        <w:spacing w:line="240" w:lineRule="auto"/>
-        <w:contextualSpacing w:val="0"/>
-        <w:jc w:val="left"/>
-      </w:pPr>
-      <w:r>
-        <w:rPr>
-          <w:rtl w:val="0"/>
-        </w:rPr>
-      </w:r>
-    </w:p>
-    <w:p>
-      <w:pPr>
-        <w:spacing w:line="240" w:lineRule="auto"/>
-        <w:contextualSpacing w:val="0"/>
-        <w:jc w:val="left"/>
-      </w:pPr>
-      <w:r>
-        <w:rPr>
-          <w:b w:val="1"/>
-          <w:rtl w:val="0"/>
-        </w:rPr>
-        <w:t xml:space="preserve">                          </w:t>
-      </w:r>
       <w:r>
         <w:rPr>
           <w:rtl w:val="0"/>
@@ -7480,7 +8864,7 @@
     </w:p>
     <w:sectPr>
       <w:pgSz w:h="16834" w:w="11909"/>
-      <w:pgMar w:bottom="1440" w:top="1440" w:left="1440" w:right="1440"/>
+      <w:pgMar w:bottom="1440" w:top="1440" w:left="1440" w:right="1470"/>
       <w:pgNumType w:start="1"/>
     </w:sectPr>
   </w:body>
@@ -7493,226 +8877,6 @@
     <w:lvl w:ilvl="0">
       <w:start w:val="1"/>
       <w:numFmt w:val="bullet"/>
-      <w:lvlText w:val="-"/>
-      <w:lvlJc w:val="left"/>
-      <w:pPr>
-        <w:ind w:left="720" w:firstLine="360"/>
-      </w:pPr>
-      <w:rPr>
-        <w:u w:val="none"/>
-      </w:rPr>
-    </w:lvl>
-    <w:lvl w:ilvl="1">
-      <w:start w:val="1"/>
-      <w:numFmt w:val="bullet"/>
-      <w:lvlText w:val="-"/>
-      <w:lvlJc w:val="left"/>
-      <w:pPr>
-        <w:ind w:left="1440" w:firstLine="1080"/>
-      </w:pPr>
-      <w:rPr>
-        <w:u w:val="none"/>
-      </w:rPr>
-    </w:lvl>
-    <w:lvl w:ilvl="2">
-      <w:start w:val="1"/>
-      <w:numFmt w:val="bullet"/>
-      <w:lvlText w:val="-"/>
-      <w:lvlJc w:val="left"/>
-      <w:pPr>
-        <w:ind w:left="2160" w:firstLine="1800"/>
-      </w:pPr>
-      <w:rPr>
-        <w:u w:val="none"/>
-      </w:rPr>
-    </w:lvl>
-    <w:lvl w:ilvl="3">
-      <w:start w:val="1"/>
-      <w:numFmt w:val="bullet"/>
-      <w:lvlText w:val="-"/>
-      <w:lvlJc w:val="left"/>
-      <w:pPr>
-        <w:ind w:left="2880" w:firstLine="2520"/>
-      </w:pPr>
-      <w:rPr>
-        <w:u w:val="none"/>
-      </w:rPr>
-    </w:lvl>
-    <w:lvl w:ilvl="4">
-      <w:start w:val="1"/>
-      <w:numFmt w:val="bullet"/>
-      <w:lvlText w:val="-"/>
-      <w:lvlJc w:val="left"/>
-      <w:pPr>
-        <w:ind w:left="3600" w:firstLine="3240"/>
-      </w:pPr>
-      <w:rPr>
-        <w:u w:val="none"/>
-      </w:rPr>
-    </w:lvl>
-    <w:lvl w:ilvl="5">
-      <w:start w:val="1"/>
-      <w:numFmt w:val="bullet"/>
-      <w:lvlText w:val="-"/>
-      <w:lvlJc w:val="left"/>
-      <w:pPr>
-        <w:ind w:left="4320" w:firstLine="3960"/>
-      </w:pPr>
-      <w:rPr>
-        <w:u w:val="none"/>
-      </w:rPr>
-    </w:lvl>
-    <w:lvl w:ilvl="6">
-      <w:start w:val="1"/>
-      <w:numFmt w:val="bullet"/>
-      <w:lvlText w:val="-"/>
-      <w:lvlJc w:val="left"/>
-      <w:pPr>
-        <w:ind w:left="5040" w:firstLine="4680"/>
-      </w:pPr>
-      <w:rPr>
-        <w:u w:val="none"/>
-      </w:rPr>
-    </w:lvl>
-    <w:lvl w:ilvl="7">
-      <w:start w:val="1"/>
-      <w:numFmt w:val="bullet"/>
-      <w:lvlText w:val="-"/>
-      <w:lvlJc w:val="left"/>
-      <w:pPr>
-        <w:ind w:left="5760" w:firstLine="5400"/>
-      </w:pPr>
-      <w:rPr>
-        <w:u w:val="none"/>
-      </w:rPr>
-    </w:lvl>
-    <w:lvl w:ilvl="8">
-      <w:start w:val="1"/>
-      <w:numFmt w:val="bullet"/>
-      <w:lvlText w:val="-"/>
-      <w:lvlJc w:val="left"/>
-      <w:pPr>
-        <w:ind w:left="6480" w:firstLine="6120"/>
-      </w:pPr>
-      <w:rPr>
-        <w:u w:val="none"/>
-      </w:rPr>
-    </w:lvl>
-  </w:abstractNum>
-  <w:abstractNum w:abstractNumId="2">
-    <w:lvl w:ilvl="0">
-      <w:start w:val="1"/>
-      <w:numFmt w:val="bullet"/>
-      <w:lvlText w:val="-"/>
-      <w:lvlJc w:val="left"/>
-      <w:pPr>
-        <w:ind w:left="720" w:firstLine="360"/>
-      </w:pPr>
-      <w:rPr>
-        <w:u w:val="none"/>
-      </w:rPr>
-    </w:lvl>
-    <w:lvl w:ilvl="1">
-      <w:start w:val="1"/>
-      <w:numFmt w:val="bullet"/>
-      <w:lvlText w:val="-"/>
-      <w:lvlJc w:val="left"/>
-      <w:pPr>
-        <w:ind w:left="1440" w:firstLine="1080"/>
-      </w:pPr>
-      <w:rPr>
-        <w:u w:val="none"/>
-      </w:rPr>
-    </w:lvl>
-    <w:lvl w:ilvl="2">
-      <w:start w:val="1"/>
-      <w:numFmt w:val="bullet"/>
-      <w:lvlText w:val="-"/>
-      <w:lvlJc w:val="left"/>
-      <w:pPr>
-        <w:ind w:left="2160" w:firstLine="1800"/>
-      </w:pPr>
-      <w:rPr>
-        <w:u w:val="none"/>
-      </w:rPr>
-    </w:lvl>
-    <w:lvl w:ilvl="3">
-      <w:start w:val="1"/>
-      <w:numFmt w:val="bullet"/>
-      <w:lvlText w:val="-"/>
-      <w:lvlJc w:val="left"/>
-      <w:pPr>
-        <w:ind w:left="2880" w:firstLine="2520"/>
-      </w:pPr>
-      <w:rPr>
-        <w:u w:val="none"/>
-      </w:rPr>
-    </w:lvl>
-    <w:lvl w:ilvl="4">
-      <w:start w:val="1"/>
-      <w:numFmt w:val="bullet"/>
-      <w:lvlText w:val="-"/>
-      <w:lvlJc w:val="left"/>
-      <w:pPr>
-        <w:ind w:left="3600" w:firstLine="3240"/>
-      </w:pPr>
-      <w:rPr>
-        <w:u w:val="none"/>
-      </w:rPr>
-    </w:lvl>
-    <w:lvl w:ilvl="5">
-      <w:start w:val="1"/>
-      <w:numFmt w:val="bullet"/>
-      <w:lvlText w:val="-"/>
-      <w:lvlJc w:val="left"/>
-      <w:pPr>
-        <w:ind w:left="4320" w:firstLine="3960"/>
-      </w:pPr>
-      <w:rPr>
-        <w:u w:val="none"/>
-      </w:rPr>
-    </w:lvl>
-    <w:lvl w:ilvl="6">
-      <w:start w:val="1"/>
-      <w:numFmt w:val="bullet"/>
-      <w:lvlText w:val="-"/>
-      <w:lvlJc w:val="left"/>
-      <w:pPr>
-        <w:ind w:left="5040" w:firstLine="4680"/>
-      </w:pPr>
-      <w:rPr>
-        <w:u w:val="none"/>
-      </w:rPr>
-    </w:lvl>
-    <w:lvl w:ilvl="7">
-      <w:start w:val="1"/>
-      <w:numFmt w:val="bullet"/>
-      <w:lvlText w:val="-"/>
-      <w:lvlJc w:val="left"/>
-      <w:pPr>
-        <w:ind w:left="5760" w:firstLine="5400"/>
-      </w:pPr>
-      <w:rPr>
-        <w:u w:val="none"/>
-      </w:rPr>
-    </w:lvl>
-    <w:lvl w:ilvl="8">
-      <w:start w:val="1"/>
-      <w:numFmt w:val="bullet"/>
-      <w:lvlText w:val="-"/>
-      <w:lvlJc w:val="left"/>
-      <w:pPr>
-        <w:ind w:left="6480" w:firstLine="6120"/>
-      </w:pPr>
-      <w:rPr>
-        <w:u w:val="none"/>
-      </w:rPr>
-    </w:lvl>
-  </w:abstractNum>
-  <w:abstractNum w:abstractNumId="3">
-    <w:lvl w:ilvl="0">
-      <w:start w:val="1"/>
-      <w:numFmt w:val="bullet"/>
       <w:lvlText w:val="●"/>
       <w:lvlJc w:val="left"/>
       <w:pPr>
@@ -7819,7 +8983,7 @@
       </w:rPr>
     </w:lvl>
   </w:abstractNum>
-  <w:abstractNum w:abstractNumId="4">
+  <w:abstractNum w:abstractNumId="2">
     <w:lvl w:ilvl="0">
       <w:start w:val="1"/>
       <w:numFmt w:val="upperLetter"/>
@@ -7929,11 +9093,11 @@
       </w:rPr>
     </w:lvl>
   </w:abstractNum>
-  <w:abstractNum w:abstractNumId="5">
+  <w:abstractNum w:abstractNumId="3">
     <w:lvl w:ilvl="0">
       <w:start w:val="1"/>
-      <w:numFmt w:val="bullet"/>
-      <w:lvlText w:val="-"/>
+      <w:numFmt w:val="upperLetter"/>
+      <w:lvlText w:val="%1."/>
       <w:lvlJc w:val="left"/>
       <w:pPr>
         <w:ind w:left="720" w:firstLine="360"/>
@@ -7944,8 +9108,8 @@
     </w:lvl>
     <w:lvl w:ilvl="1">
       <w:start w:val="1"/>
-      <w:numFmt w:val="bullet"/>
-      <w:lvlText w:val="-"/>
+      <w:numFmt w:val="lowerLetter"/>
+      <w:lvlText w:val="%2."/>
       <w:lvlJc w:val="left"/>
       <w:pPr>
         <w:ind w:left="1440" w:firstLine="1080"/>
@@ -7956,9 +9120,9 @@
     </w:lvl>
     <w:lvl w:ilvl="2">
       <w:start w:val="1"/>
-      <w:numFmt w:val="bullet"/>
-      <w:lvlText w:val="-"/>
-      <w:lvlJc w:val="left"/>
+      <w:numFmt w:val="lowerRoman"/>
+      <w:lvlText w:val="%3."/>
+      <w:lvlJc w:val="right"/>
       <w:pPr>
         <w:ind w:left="2160" w:firstLine="1800"/>
       </w:pPr>
@@ -7968,8 +9132,8 @@
     </w:lvl>
     <w:lvl w:ilvl="3">
       <w:start w:val="1"/>
-      <w:numFmt w:val="bullet"/>
-      <w:lvlText w:val="-"/>
+      <w:numFmt w:val="decimal"/>
+      <w:lvlText w:val="%4."/>
       <w:lvlJc w:val="left"/>
       <w:pPr>
         <w:ind w:left="2880" w:firstLine="2520"/>
@@ -7980,8 +9144,8 @@
     </w:lvl>
     <w:lvl w:ilvl="4">
       <w:start w:val="1"/>
-      <w:numFmt w:val="bullet"/>
-      <w:lvlText w:val="-"/>
+      <w:numFmt w:val="lowerLetter"/>
+      <w:lvlText w:val="%5."/>
       <w:lvlJc w:val="left"/>
       <w:pPr>
         <w:ind w:left="3600" w:firstLine="3240"/>
@@ -7992,9 +9156,9 @@
     </w:lvl>
     <w:lvl w:ilvl="5">
       <w:start w:val="1"/>
-      <w:numFmt w:val="bullet"/>
-      <w:lvlText w:val="-"/>
-      <w:lvlJc w:val="left"/>
+      <w:numFmt w:val="lowerRoman"/>
+      <w:lvlText w:val="%6."/>
+      <w:lvlJc w:val="right"/>
       <w:pPr>
         <w:ind w:left="4320" w:firstLine="3960"/>
       </w:pPr>
@@ -8004,8 +9168,8 @@
     </w:lvl>
     <w:lvl w:ilvl="6">
       <w:start w:val="1"/>
-      <w:numFmt w:val="bullet"/>
-      <w:lvlText w:val="-"/>
+      <w:numFmt w:val="decimal"/>
+      <w:lvlText w:val="%7."/>
       <w:lvlJc w:val="left"/>
       <w:pPr>
         <w:ind w:left="5040" w:firstLine="4680"/>
@@ -8016,8 +9180,8 @@
     </w:lvl>
     <w:lvl w:ilvl="7">
       <w:start w:val="1"/>
-      <w:numFmt w:val="bullet"/>
-      <w:lvlText w:val="-"/>
+      <w:numFmt w:val="lowerLetter"/>
+      <w:lvlText w:val="%8."/>
       <w:lvlJc w:val="left"/>
       <w:pPr>
         <w:ind w:left="5760" w:firstLine="5400"/>
@@ -8028,339 +9192,9 @@
     </w:lvl>
     <w:lvl w:ilvl="8">
       <w:start w:val="1"/>
-      <w:numFmt w:val="bullet"/>
-      <w:lvlText w:val="-"/>
-      <w:lvlJc w:val="left"/>
-      <w:pPr>
-        <w:ind w:left="6480" w:firstLine="6120"/>
-      </w:pPr>
-      <w:rPr>
-        <w:u w:val="none"/>
-      </w:rPr>
-    </w:lvl>
-  </w:abstractNum>
-  <w:abstractNum w:abstractNumId="6">
-    <w:lvl w:ilvl="0">
-      <w:start w:val="1"/>
-      <w:numFmt w:val="bullet"/>
-      <w:lvlText w:val="-"/>
-      <w:lvlJc w:val="left"/>
-      <w:pPr>
-        <w:ind w:left="720" w:firstLine="360"/>
-      </w:pPr>
-      <w:rPr>
-        <w:u w:val="none"/>
-      </w:rPr>
-    </w:lvl>
-    <w:lvl w:ilvl="1">
-      <w:start w:val="1"/>
-      <w:numFmt w:val="bullet"/>
-      <w:lvlText w:val="-"/>
-      <w:lvlJc w:val="left"/>
-      <w:pPr>
-        <w:ind w:left="1440" w:firstLine="1080"/>
-      </w:pPr>
-      <w:rPr>
-        <w:u w:val="none"/>
-      </w:rPr>
-    </w:lvl>
-    <w:lvl w:ilvl="2">
-      <w:start w:val="1"/>
-      <w:numFmt w:val="bullet"/>
-      <w:lvlText w:val="-"/>
-      <w:lvlJc w:val="left"/>
-      <w:pPr>
-        <w:ind w:left="2160" w:firstLine="1800"/>
-      </w:pPr>
-      <w:rPr>
-        <w:u w:val="none"/>
-      </w:rPr>
-    </w:lvl>
-    <w:lvl w:ilvl="3">
-      <w:start w:val="1"/>
-      <w:numFmt w:val="bullet"/>
-      <w:lvlText w:val="-"/>
-      <w:lvlJc w:val="left"/>
-      <w:pPr>
-        <w:ind w:left="2880" w:firstLine="2520"/>
-      </w:pPr>
-      <w:rPr>
-        <w:u w:val="none"/>
-      </w:rPr>
-    </w:lvl>
-    <w:lvl w:ilvl="4">
-      <w:start w:val="1"/>
-      <w:numFmt w:val="bullet"/>
-      <w:lvlText w:val="-"/>
-      <w:lvlJc w:val="left"/>
-      <w:pPr>
-        <w:ind w:left="3600" w:firstLine="3240"/>
-      </w:pPr>
-      <w:rPr>
-        <w:u w:val="none"/>
-      </w:rPr>
-    </w:lvl>
-    <w:lvl w:ilvl="5">
-      <w:start w:val="1"/>
-      <w:numFmt w:val="bullet"/>
-      <w:lvlText w:val="-"/>
-      <w:lvlJc w:val="left"/>
-      <w:pPr>
-        <w:ind w:left="4320" w:firstLine="3960"/>
-      </w:pPr>
-      <w:rPr>
-        <w:u w:val="none"/>
-      </w:rPr>
-    </w:lvl>
-    <w:lvl w:ilvl="6">
-      <w:start w:val="1"/>
-      <w:numFmt w:val="bullet"/>
-      <w:lvlText w:val="-"/>
-      <w:lvlJc w:val="left"/>
-      <w:pPr>
-        <w:ind w:left="5040" w:firstLine="4680"/>
-      </w:pPr>
-      <w:rPr>
-        <w:u w:val="none"/>
-      </w:rPr>
-    </w:lvl>
-    <w:lvl w:ilvl="7">
-      <w:start w:val="1"/>
-      <w:numFmt w:val="bullet"/>
-      <w:lvlText w:val="-"/>
-      <w:lvlJc w:val="left"/>
-      <w:pPr>
-        <w:ind w:left="5760" w:firstLine="5400"/>
-      </w:pPr>
-      <w:rPr>
-        <w:u w:val="none"/>
-      </w:rPr>
-    </w:lvl>
-    <w:lvl w:ilvl="8">
-      <w:start w:val="1"/>
-      <w:numFmt w:val="bullet"/>
-      <w:lvlText w:val="-"/>
-      <w:lvlJc w:val="left"/>
-      <w:pPr>
-        <w:ind w:left="6480" w:firstLine="6120"/>
-      </w:pPr>
-      <w:rPr>
-        <w:u w:val="none"/>
-      </w:rPr>
-    </w:lvl>
-  </w:abstractNum>
-  <w:abstractNum w:abstractNumId="7">
-    <w:lvl w:ilvl="0">
-      <w:start w:val="1"/>
-      <w:numFmt w:val="bullet"/>
-      <w:lvlText w:val="-"/>
-      <w:lvlJc w:val="left"/>
-      <w:pPr>
-        <w:ind w:left="720" w:firstLine="360"/>
-      </w:pPr>
-      <w:rPr>
-        <w:u w:val="none"/>
-      </w:rPr>
-    </w:lvl>
-    <w:lvl w:ilvl="1">
-      <w:start w:val="1"/>
-      <w:numFmt w:val="bullet"/>
-      <w:lvlText w:val="-"/>
-      <w:lvlJc w:val="left"/>
-      <w:pPr>
-        <w:ind w:left="1440" w:firstLine="1080"/>
-      </w:pPr>
-      <w:rPr>
-        <w:u w:val="none"/>
-      </w:rPr>
-    </w:lvl>
-    <w:lvl w:ilvl="2">
-      <w:start w:val="1"/>
-      <w:numFmt w:val="bullet"/>
-      <w:lvlText w:val="-"/>
-      <w:lvlJc w:val="left"/>
-      <w:pPr>
-        <w:ind w:left="2160" w:firstLine="1800"/>
-      </w:pPr>
-      <w:rPr>
-        <w:u w:val="none"/>
-      </w:rPr>
-    </w:lvl>
-    <w:lvl w:ilvl="3">
-      <w:start w:val="1"/>
-      <w:numFmt w:val="bullet"/>
-      <w:lvlText w:val="-"/>
-      <w:lvlJc w:val="left"/>
-      <w:pPr>
-        <w:ind w:left="2880" w:firstLine="2520"/>
-      </w:pPr>
-      <w:rPr>
-        <w:u w:val="none"/>
-      </w:rPr>
-    </w:lvl>
-    <w:lvl w:ilvl="4">
-      <w:start w:val="1"/>
-      <w:numFmt w:val="bullet"/>
-      <w:lvlText w:val="-"/>
-      <w:lvlJc w:val="left"/>
-      <w:pPr>
-        <w:ind w:left="3600" w:firstLine="3240"/>
-      </w:pPr>
-      <w:rPr>
-        <w:u w:val="none"/>
-      </w:rPr>
-    </w:lvl>
-    <w:lvl w:ilvl="5">
-      <w:start w:val="1"/>
-      <w:numFmt w:val="bullet"/>
-      <w:lvlText w:val="-"/>
-      <w:lvlJc w:val="left"/>
-      <w:pPr>
-        <w:ind w:left="4320" w:firstLine="3960"/>
-      </w:pPr>
-      <w:rPr>
-        <w:u w:val="none"/>
-      </w:rPr>
-    </w:lvl>
-    <w:lvl w:ilvl="6">
-      <w:start w:val="1"/>
-      <w:numFmt w:val="bullet"/>
-      <w:lvlText w:val="-"/>
-      <w:lvlJc w:val="left"/>
-      <w:pPr>
-        <w:ind w:left="5040" w:firstLine="4680"/>
-      </w:pPr>
-      <w:rPr>
-        <w:u w:val="none"/>
-      </w:rPr>
-    </w:lvl>
-    <w:lvl w:ilvl="7">
-      <w:start w:val="1"/>
-      <w:numFmt w:val="bullet"/>
-      <w:lvlText w:val="-"/>
-      <w:lvlJc w:val="left"/>
-      <w:pPr>
-        <w:ind w:left="5760" w:firstLine="5400"/>
-      </w:pPr>
-      <w:rPr>
-        <w:u w:val="none"/>
-      </w:rPr>
-    </w:lvl>
-    <w:lvl w:ilvl="8">
-      <w:start w:val="1"/>
-      <w:numFmt w:val="bullet"/>
-      <w:lvlText w:val="-"/>
-      <w:lvlJc w:val="left"/>
-      <w:pPr>
-        <w:ind w:left="6480" w:firstLine="6120"/>
-      </w:pPr>
-      <w:rPr>
-        <w:u w:val="none"/>
-      </w:rPr>
-    </w:lvl>
-  </w:abstractNum>
-  <w:abstractNum w:abstractNumId="8">
-    <w:lvl w:ilvl="0">
-      <w:start w:val="1"/>
-      <w:numFmt w:val="bullet"/>
-      <w:lvlText w:val="-"/>
-      <w:lvlJc w:val="left"/>
-      <w:pPr>
-        <w:ind w:left="720" w:firstLine="360"/>
-      </w:pPr>
-      <w:rPr>
-        <w:u w:val="none"/>
-      </w:rPr>
-    </w:lvl>
-    <w:lvl w:ilvl="1">
-      <w:start w:val="1"/>
-      <w:numFmt w:val="bullet"/>
-      <w:lvlText w:val="-"/>
-      <w:lvlJc w:val="left"/>
-      <w:pPr>
-        <w:ind w:left="1440" w:firstLine="1080"/>
-      </w:pPr>
-      <w:rPr>
-        <w:u w:val="none"/>
-      </w:rPr>
-    </w:lvl>
-    <w:lvl w:ilvl="2">
-      <w:start w:val="1"/>
-      <w:numFmt w:val="bullet"/>
-      <w:lvlText w:val="-"/>
-      <w:lvlJc w:val="left"/>
-      <w:pPr>
-        <w:ind w:left="2160" w:firstLine="1800"/>
-      </w:pPr>
-      <w:rPr>
-        <w:u w:val="none"/>
-      </w:rPr>
-    </w:lvl>
-    <w:lvl w:ilvl="3">
-      <w:start w:val="1"/>
-      <w:numFmt w:val="bullet"/>
-      <w:lvlText w:val="-"/>
-      <w:lvlJc w:val="left"/>
-      <w:pPr>
-        <w:ind w:left="2880" w:firstLine="2520"/>
-      </w:pPr>
-      <w:rPr>
-        <w:u w:val="none"/>
-      </w:rPr>
-    </w:lvl>
-    <w:lvl w:ilvl="4">
-      <w:start w:val="1"/>
-      <w:numFmt w:val="bullet"/>
-      <w:lvlText w:val="-"/>
-      <w:lvlJc w:val="left"/>
-      <w:pPr>
-        <w:ind w:left="3600" w:firstLine="3240"/>
-      </w:pPr>
-      <w:rPr>
-        <w:u w:val="none"/>
-      </w:rPr>
-    </w:lvl>
-    <w:lvl w:ilvl="5">
-      <w:start w:val="1"/>
-      <w:numFmt w:val="bullet"/>
-      <w:lvlText w:val="-"/>
-      <w:lvlJc w:val="left"/>
-      <w:pPr>
-        <w:ind w:left="4320" w:firstLine="3960"/>
-      </w:pPr>
-      <w:rPr>
-        <w:u w:val="none"/>
-      </w:rPr>
-    </w:lvl>
-    <w:lvl w:ilvl="6">
-      <w:start w:val="1"/>
-      <w:numFmt w:val="bullet"/>
-      <w:lvlText w:val="-"/>
-      <w:lvlJc w:val="left"/>
-      <w:pPr>
-        <w:ind w:left="5040" w:firstLine="4680"/>
-      </w:pPr>
-      <w:rPr>
-        <w:u w:val="none"/>
-      </w:rPr>
-    </w:lvl>
-    <w:lvl w:ilvl="7">
-      <w:start w:val="1"/>
-      <w:numFmt w:val="bullet"/>
-      <w:lvlText w:val="-"/>
-      <w:lvlJc w:val="left"/>
-      <w:pPr>
-        <w:ind w:left="5760" w:firstLine="5400"/>
-      </w:pPr>
-      <w:rPr>
-        <w:u w:val="none"/>
-      </w:rPr>
-    </w:lvl>
-    <w:lvl w:ilvl="8">
-      <w:start w:val="1"/>
-      <w:numFmt w:val="bullet"/>
-      <w:lvlText w:val="-"/>
-      <w:lvlJc w:val="left"/>
+      <w:numFmt w:val="lowerRoman"/>
+      <w:lvlText w:val="%9."/>
+      <w:lvlJc w:val="right"/>
       <w:pPr>
         <w:ind w:left="6480" w:firstLine="6120"/>
       </w:pPr>
@@ -8377,21 +9211,6 @@
   </w:num>
   <w:num w:numId="3">
     <w:abstractNumId w:val="3"/>
-  </w:num>
-  <w:num w:numId="4">
-    <w:abstractNumId w:val="4"/>
-  </w:num>
-  <w:num w:numId="5">
-    <w:abstractNumId w:val="5"/>
-  </w:num>
-  <w:num w:numId="6">
-    <w:abstractNumId w:val="6"/>
-  </w:num>
-  <w:num w:numId="7">
-    <w:abstractNumId w:val="7"/>
-  </w:num>
-  <w:num w:numId="8">
-    <w:abstractNumId w:val="8"/>
   </w:num>
 </w:numbering>
 </file>

</xml_diff>